<commit_message>
actualizacion de el documento de bases de datos
actualizacion de el documento de bases de datos
</commit_message>
<xml_diff>
--- a/Trimestre 2/4. Formato Software Requirements Specification (SRS).docx
+++ b/Trimestre 2/4. Formato Software Requirements Specification (SRS).docx
@@ -214,15 +214,15 @@
         </w:sectPr>
       </w:pPr>
     </w:p>
-    <w:bookmarkStart w:id="0" w:name="_Toc346509227" w:displacedByCustomXml="next"/>
+    <w:bookmarkStart w:id="0" w:name="_Toc344877432" w:displacedByCustomXml="next"/>
     <w:bookmarkEnd w:id="0" w:displacedByCustomXml="next"/>
-    <w:bookmarkStart w:id="1" w:name="_Toc346508952" w:displacedByCustomXml="next"/>
+    <w:bookmarkStart w:id="1" w:name="_Toc344879822" w:displacedByCustomXml="next"/>
     <w:bookmarkEnd w:id="1" w:displacedByCustomXml="next"/>
     <w:bookmarkStart w:id="2" w:name="_Toc346508722" w:displacedByCustomXml="next"/>
     <w:bookmarkEnd w:id="2" w:displacedByCustomXml="next"/>
-    <w:bookmarkStart w:id="3" w:name="_Toc344879822" w:displacedByCustomXml="next"/>
+    <w:bookmarkStart w:id="3" w:name="_Toc346508952" w:displacedByCustomXml="next"/>
     <w:bookmarkEnd w:id="3" w:displacedByCustomXml="next"/>
-    <w:bookmarkStart w:id="4" w:name="_Toc344877432" w:displacedByCustomXml="next"/>
+    <w:bookmarkStart w:id="4" w:name="_Toc346509227" w:displacedByCustomXml="next"/>
     <w:bookmarkEnd w:id="4" w:displacedByCustomXml="next"/>
     <w:bookmarkStart w:id="5" w:name="_Toc352609379" w:displacedByCustomXml="next"/>
     <w:sdt>
@@ -7776,43 +7776,7 @@
           <w:szCs w:val="22"/>
           <w:lang w:eastAsia="es-CO"/>
         </w:rPr>
-        <w:t xml:space="preserve">El lenguaje de programación principal será JavaScript, con </w:t>
-      </w:r>
-      <w:proofErr w:type="spellStart"/>
-      <w:r>
-        <w:rPr>
-          <w:sz w:val="22"/>
-          <w:szCs w:val="22"/>
-          <w:lang w:eastAsia="es-CO"/>
-        </w:rPr>
-        <w:t>frameworks</w:t>
-      </w:r>
-      <w:proofErr w:type="spellEnd"/>
-      <w:r>
-        <w:rPr>
-          <w:sz w:val="22"/>
-          <w:szCs w:val="22"/>
-          <w:lang w:eastAsia="es-CO"/>
-        </w:rPr>
-        <w:t xml:space="preserve"> modernos como </w:t>
-      </w:r>
-      <w:proofErr w:type="spellStart"/>
-      <w:r>
-        <w:rPr>
-          <w:sz w:val="22"/>
-          <w:szCs w:val="22"/>
-          <w:lang w:eastAsia="es-CO"/>
-        </w:rPr>
-        <w:t>React</w:t>
-      </w:r>
-      <w:proofErr w:type="spellEnd"/>
-      <w:r>
-        <w:rPr>
-          <w:sz w:val="22"/>
-          <w:szCs w:val="22"/>
-          <w:lang w:eastAsia="es-CO"/>
-        </w:rPr>
-        <w:t>.</w:t>
+        <w:t>El lenguaje de programación principal será JavaScript, con frameworks modernos como React.</w:t>
       </w:r>
     </w:p>
     <w:p>
@@ -8376,6 +8340,10 @@
     <w:p>
       <w:pPr>
         <w:pStyle w:val="Ttulo2"/>
+        <w:numPr>
+          <w:ilvl w:val="1"/>
+          <w:numId w:val="43"/>
+        </w:numPr>
         <w:rPr>
           <w:sz w:val="22"/>
           <w:szCs w:val="22"/>
@@ -8577,7 +8545,7 @@
                 <w:sz w:val="22"/>
                 <w:szCs w:val="22"/>
               </w:rPr>
-              <w:t>RF-001 Crear cuenta de usuario</w:t>
+              <w:t>Crear cuenta de usuario</w:t>
             </w:r>
           </w:p>
         </w:tc>
@@ -8974,7 +8942,7 @@
                 <w:sz w:val="22"/>
                 <w:szCs w:val="22"/>
               </w:rPr>
-              <w:t>RF-002 Iniciar sesión</w:t>
+              <w:t>Iniciar sesión</w:t>
             </w:r>
           </w:p>
         </w:tc>
@@ -9334,7 +9302,7 @@
                 <w:sz w:val="22"/>
                 <w:szCs w:val="22"/>
               </w:rPr>
-              <w:t>RF-003 Recuperar contraseña</w:t>
+              <w:t>Recuperar contraseña</w:t>
             </w:r>
           </w:p>
         </w:tc>
@@ -9692,15 +9660,6 @@
                 <w:sz w:val="22"/>
                 <w:szCs w:val="22"/>
               </w:rPr>
-              <w:t xml:space="preserve">RF-004 </w:t>
-            </w:r>
-            <w:r>
-              <w:rPr>
-                <w:b/>
-                <w:bCs/>
-                <w:sz w:val="22"/>
-                <w:szCs w:val="22"/>
-              </w:rPr>
               <w:t>Actualizar datos personales</w:t>
             </w:r>
           </w:p>
@@ -10052,15 +10011,6 @@
                 <w:sz w:val="22"/>
                 <w:szCs w:val="22"/>
               </w:rPr>
-              <w:t xml:space="preserve">RF-005 </w:t>
-            </w:r>
-            <w:r>
-              <w:rPr>
-                <w:b/>
-                <w:bCs/>
-                <w:sz w:val="22"/>
-                <w:szCs w:val="22"/>
-              </w:rPr>
               <w:t>Gestionar usuarios y roles</w:t>
             </w:r>
           </w:p>
@@ -10411,33 +10361,6 @@
                 <w:sz w:val="22"/>
                 <w:szCs w:val="22"/>
               </w:rPr>
-              <w:t>RF-00</w:t>
-            </w:r>
-            <w:r>
-              <w:rPr>
-                <w:b/>
-                <w:bCs/>
-                <w:sz w:val="22"/>
-                <w:szCs w:val="22"/>
-              </w:rPr>
-              <w:t>6</w:t>
-            </w:r>
-            <w:r>
-              <w:rPr>
-                <w:b/>
-                <w:bCs/>
-                <w:sz w:val="22"/>
-                <w:szCs w:val="22"/>
-              </w:rPr>
-              <w:t xml:space="preserve"> </w:t>
-            </w:r>
-            <w:r>
-              <w:rPr>
-                <w:b/>
-                <w:bCs/>
-                <w:sz w:val="22"/>
-                <w:szCs w:val="22"/>
-              </w:rPr>
               <w:t xml:space="preserve">Cerrar </w:t>
             </w:r>
             <w:r>
@@ -10937,33 +10860,6 @@
                 <w:sz w:val="22"/>
                 <w:szCs w:val="22"/>
               </w:rPr>
-              <w:t>RF-00</w:t>
-            </w:r>
-            <w:r>
-              <w:rPr>
-                <w:b/>
-                <w:bCs/>
-                <w:sz w:val="22"/>
-                <w:szCs w:val="22"/>
-              </w:rPr>
-              <w:t>7</w:t>
-            </w:r>
-            <w:r>
-              <w:rPr>
-                <w:b/>
-                <w:bCs/>
-                <w:sz w:val="22"/>
-                <w:szCs w:val="22"/>
-              </w:rPr>
-              <w:t xml:space="preserve"> </w:t>
-            </w:r>
-            <w:r>
-              <w:rPr>
-                <w:b/>
-                <w:bCs/>
-                <w:sz w:val="22"/>
-                <w:szCs w:val="22"/>
-              </w:rPr>
               <w:t>Seleccionar gema</w:t>
             </w:r>
           </w:p>
@@ -11335,33 +11231,6 @@
                 <w:sz w:val="22"/>
                 <w:szCs w:val="22"/>
               </w:rPr>
-              <w:t>RF-00</w:t>
-            </w:r>
-            <w:r>
-              <w:rPr>
-                <w:b/>
-                <w:bCs/>
-                <w:sz w:val="22"/>
-                <w:szCs w:val="22"/>
-              </w:rPr>
-              <w:t>8</w:t>
-            </w:r>
-            <w:r>
-              <w:rPr>
-                <w:b/>
-                <w:bCs/>
-                <w:sz w:val="22"/>
-                <w:szCs w:val="22"/>
-              </w:rPr>
-              <w:t xml:space="preserve"> </w:t>
-            </w:r>
-            <w:r>
-              <w:rPr>
-                <w:b/>
-                <w:bCs/>
-                <w:sz w:val="22"/>
-                <w:szCs w:val="22"/>
-              </w:rPr>
               <w:t>Seleccionar forma</w:t>
             </w:r>
           </w:p>
@@ -11722,16 +11591,6 @@
                 <w:szCs w:val="22"/>
                 <w:highlight w:val="yellow"/>
               </w:rPr>
-              <w:t xml:space="preserve">RF-009 </w:t>
-            </w:r>
-            <w:r>
-              <w:rPr>
-                <w:b/>
-                <w:bCs/>
-                <w:sz w:val="22"/>
-                <w:szCs w:val="22"/>
-                <w:highlight w:val="yellow"/>
-              </w:rPr>
               <w:t>Seleccionar material del anillo</w:t>
             </w:r>
           </w:p>
@@ -12084,33 +11943,6 @@
                 <w:sz w:val="22"/>
                 <w:szCs w:val="22"/>
               </w:rPr>
-              <w:t>RF-0</w:t>
-            </w:r>
-            <w:r>
-              <w:rPr>
-                <w:b/>
-                <w:bCs/>
-                <w:sz w:val="22"/>
-                <w:szCs w:val="22"/>
-              </w:rPr>
-              <w:t>10</w:t>
-            </w:r>
-            <w:r>
-              <w:rPr>
-                <w:b/>
-                <w:bCs/>
-                <w:sz w:val="22"/>
-                <w:szCs w:val="22"/>
-              </w:rPr>
-              <w:t xml:space="preserve"> </w:t>
-            </w:r>
-            <w:r>
-              <w:rPr>
-                <w:b/>
-                <w:bCs/>
-                <w:sz w:val="22"/>
-                <w:szCs w:val="22"/>
-              </w:rPr>
               <w:t>Modificar tamaño de joya</w:t>
             </w:r>
           </w:p>
@@ -12433,42 +12265,6 @@
                 <w:sz w:val="22"/>
                 <w:szCs w:val="22"/>
               </w:rPr>
-              <w:t>RF-0</w:t>
-            </w:r>
-            <w:r>
-              <w:rPr>
-                <w:b/>
-                <w:bCs/>
-                <w:sz w:val="22"/>
-                <w:szCs w:val="22"/>
-              </w:rPr>
-              <w:t>1</w:t>
-            </w:r>
-            <w:r>
-              <w:rPr>
-                <w:b/>
-                <w:bCs/>
-                <w:sz w:val="22"/>
-                <w:szCs w:val="22"/>
-              </w:rPr>
-              <w:t>1</w:t>
-            </w:r>
-            <w:r>
-              <w:rPr>
-                <w:b/>
-                <w:bCs/>
-                <w:sz w:val="22"/>
-                <w:szCs w:val="22"/>
-              </w:rPr>
-              <w:t xml:space="preserve"> </w:t>
-            </w:r>
-            <w:r>
-              <w:rPr>
-                <w:b/>
-                <w:bCs/>
-                <w:sz w:val="22"/>
-                <w:szCs w:val="22"/>
-              </w:rPr>
               <w:t>T</w:t>
             </w:r>
             <w:r>
@@ -12845,34 +12641,7 @@
                 <w:sz w:val="22"/>
                 <w:szCs w:val="22"/>
               </w:rPr>
-              <w:t>RF-0</w:t>
-            </w:r>
-            <w:r>
-              <w:rPr>
-                <w:b/>
-                <w:bCs/>
-                <w:sz w:val="22"/>
-                <w:szCs w:val="22"/>
-              </w:rPr>
-              <w:t>1</w:t>
-            </w:r>
-            <w:r>
-              <w:rPr>
-                <w:b/>
-                <w:bCs/>
-                <w:sz w:val="22"/>
-                <w:szCs w:val="22"/>
-              </w:rPr>
-              <w:t>2</w:t>
-            </w:r>
-            <w:r>
-              <w:rPr>
-                <w:b/>
-                <w:bCs/>
-                <w:sz w:val="22"/>
-                <w:szCs w:val="22"/>
-              </w:rPr>
-              <w:t xml:space="preserve"> Visualización en 3D</w:t>
+              <w:t>Visualización en 3D</w:t>
             </w:r>
           </w:p>
         </w:tc>
@@ -13319,42 +13088,6 @@
                 <w:sz w:val="22"/>
                 <w:szCs w:val="22"/>
               </w:rPr>
-              <w:t>RF-0</w:t>
-            </w:r>
-            <w:r>
-              <w:rPr>
-                <w:b/>
-                <w:bCs/>
-                <w:sz w:val="22"/>
-                <w:szCs w:val="22"/>
-              </w:rPr>
-              <w:t>1</w:t>
-            </w:r>
-            <w:r>
-              <w:rPr>
-                <w:b/>
-                <w:bCs/>
-                <w:sz w:val="22"/>
-                <w:szCs w:val="22"/>
-              </w:rPr>
-              <w:t>3</w:t>
-            </w:r>
-            <w:r>
-              <w:rPr>
-                <w:b/>
-                <w:bCs/>
-                <w:sz w:val="22"/>
-                <w:szCs w:val="22"/>
-              </w:rPr>
-              <w:t xml:space="preserve"> </w:t>
-            </w:r>
-            <w:r>
-              <w:rPr>
-                <w:b/>
-                <w:bCs/>
-                <w:sz w:val="22"/>
-                <w:szCs w:val="22"/>
-              </w:rPr>
               <w:t>Enviar formulario de contacto</w:t>
             </w:r>
           </w:p>
@@ -13705,42 +13438,6 @@
                 <w:sz w:val="22"/>
                 <w:szCs w:val="22"/>
               </w:rPr>
-              <w:t>RF-0</w:t>
-            </w:r>
-            <w:r>
-              <w:rPr>
-                <w:b/>
-                <w:bCs/>
-                <w:sz w:val="22"/>
-                <w:szCs w:val="22"/>
-              </w:rPr>
-              <w:t>1</w:t>
-            </w:r>
-            <w:r>
-              <w:rPr>
-                <w:b/>
-                <w:bCs/>
-                <w:sz w:val="22"/>
-                <w:szCs w:val="22"/>
-              </w:rPr>
-              <w:t>4</w:t>
-            </w:r>
-            <w:r>
-              <w:rPr>
-                <w:b/>
-                <w:bCs/>
-                <w:sz w:val="22"/>
-                <w:szCs w:val="22"/>
-              </w:rPr>
-              <w:t xml:space="preserve"> </w:t>
-            </w:r>
-            <w:r>
-              <w:rPr>
-                <w:b/>
-                <w:bCs/>
-                <w:sz w:val="22"/>
-                <w:szCs w:val="22"/>
-              </w:rPr>
               <w:t>Contactar al administrador vía WhatsApp</w:t>
             </w:r>
           </w:p>
@@ -14093,42 +13790,6 @@
                 <w:szCs w:val="22"/>
               </w:rPr>
             </w:pPr>
-            <w:r>
-              <w:rPr>
-                <w:b/>
-                <w:bCs/>
-                <w:sz w:val="22"/>
-                <w:szCs w:val="22"/>
-              </w:rPr>
-              <w:t>RF-0</w:t>
-            </w:r>
-            <w:r>
-              <w:rPr>
-                <w:b/>
-                <w:bCs/>
-                <w:sz w:val="22"/>
-                <w:szCs w:val="22"/>
-              </w:rPr>
-              <w:t>1</w:t>
-            </w:r>
-            <w:r>
-              <w:rPr>
-                <w:b/>
-                <w:bCs/>
-                <w:sz w:val="22"/>
-                <w:szCs w:val="22"/>
-              </w:rPr>
-              <w:t>5</w:t>
-            </w:r>
-            <w:r>
-              <w:rPr>
-                <w:b/>
-                <w:bCs/>
-                <w:sz w:val="22"/>
-                <w:szCs w:val="22"/>
-              </w:rPr>
-              <w:t xml:space="preserve"> </w:t>
-            </w:r>
             <w:r>
               <w:rPr>
                 <w:b/>
@@ -14627,7 +14288,136 @@
                 <w:sz w:val="22"/>
                 <w:szCs w:val="22"/>
               </w:rPr>
-              <w:t>RF-01</w:t>
+              <w:t>Consultar lista de pedidos</w:t>
+            </w:r>
+          </w:p>
+        </w:tc>
+      </w:tr>
+      <w:tr>
+        <w:tc>
+          <w:tcPr>
+            <w:tcW w:w="2093" w:type="dxa"/>
+          </w:tcPr>
+          <w:p>
+            <w:pPr>
+              <w:jc w:val="right"/>
+              <w:rPr>
+                <w:sz w:val="22"/>
+                <w:szCs w:val="22"/>
+              </w:rPr>
+            </w:pPr>
+            <w:r>
+              <w:rPr>
+                <w:sz w:val="22"/>
+                <w:szCs w:val="22"/>
+              </w:rPr>
+              <w:t>Descripción</w:t>
+            </w:r>
+          </w:p>
+        </w:tc>
+        <w:tc>
+          <w:tcPr>
+            <w:tcW w:w="7695" w:type="dxa"/>
+          </w:tcPr>
+          <w:p>
+            <w:pPr>
+              <w:rPr>
+                <w:sz w:val="22"/>
+                <w:szCs w:val="22"/>
+              </w:rPr>
+            </w:pPr>
+            <w:r>
+              <w:rPr>
+                <w:sz w:val="22"/>
+                <w:szCs w:val="22"/>
+              </w:rPr>
+              <w:t>Permitir al usuario visualizar una lista de sus pedidos activos y finalizados.</w:t>
+            </w:r>
+          </w:p>
+        </w:tc>
+      </w:tr>
+      <w:tr>
+        <w:tc>
+          <w:tcPr>
+            <w:tcW w:w="2093" w:type="dxa"/>
+          </w:tcPr>
+          <w:p>
+            <w:pPr>
+              <w:jc w:val="right"/>
+              <w:rPr>
+                <w:sz w:val="22"/>
+                <w:szCs w:val="22"/>
+              </w:rPr>
+            </w:pPr>
+            <w:r>
+              <w:rPr>
+                <w:sz w:val="22"/>
+                <w:szCs w:val="22"/>
+              </w:rPr>
+              <w:t>Justificación</w:t>
+            </w:r>
+          </w:p>
+        </w:tc>
+        <w:tc>
+          <w:tcPr>
+            <w:tcW w:w="7695" w:type="dxa"/>
+          </w:tcPr>
+          <w:p>
+            <w:pPr>
+              <w:rPr>
+                <w:sz w:val="22"/>
+                <w:szCs w:val="22"/>
+              </w:rPr>
+            </w:pPr>
+            <w:r>
+              <w:rPr>
+                <w:sz w:val="22"/>
+                <w:szCs w:val="22"/>
+              </w:rPr>
+              <w:t>Facilita la gestión y el acceso a la información de los pedidos, permitiendo revisar su estado en cualquier momento.</w:t>
+            </w:r>
+          </w:p>
+        </w:tc>
+      </w:tr>
+      <w:tr>
+        <w:tc>
+          <w:tcPr>
+            <w:tcW w:w="2093" w:type="dxa"/>
+          </w:tcPr>
+          <w:p>
+            <w:pPr>
+              <w:jc w:val="right"/>
+              <w:rPr>
+                <w:sz w:val="22"/>
+                <w:szCs w:val="22"/>
+              </w:rPr>
+            </w:pPr>
+            <w:r>
+              <w:rPr>
+                <w:sz w:val="22"/>
+                <w:szCs w:val="22"/>
+              </w:rPr>
+              <w:t>Origen</w:t>
+            </w:r>
+          </w:p>
+        </w:tc>
+        <w:tc>
+          <w:tcPr>
+            <w:tcW w:w="7695" w:type="dxa"/>
+          </w:tcPr>
+          <w:p>
+            <w:pPr>
+              <w:rPr>
+                <w:sz w:val="22"/>
+                <w:szCs w:val="22"/>
+              </w:rPr>
+            </w:pPr>
+            <w:r>
+              <w:rPr>
+                <w:sz w:val="22"/>
+                <w:szCs w:val="22"/>
+              </w:rPr>
+              <w:t xml:space="preserve">Caso de uso </w:t>
             </w:r>
             <w:r>
               <w:rPr>
@@ -14636,173 +14426,7 @@
                 <w:sz w:val="22"/>
                 <w:szCs w:val="22"/>
               </w:rPr>
-              <w:t>6</w:t>
-            </w:r>
-            <w:r>
-              <w:rPr>
-                <w:b/>
-                <w:bCs/>
-                <w:sz w:val="22"/>
-                <w:szCs w:val="22"/>
-              </w:rPr>
-              <w:t xml:space="preserve"> </w:t>
-            </w:r>
-            <w:r>
-              <w:rPr>
-                <w:b/>
-                <w:bCs/>
-                <w:sz w:val="22"/>
-                <w:szCs w:val="22"/>
-              </w:rPr>
-              <w:t>Consultar lista de pedidos</w:t>
-            </w:r>
-          </w:p>
-        </w:tc>
-      </w:tr>
-      <w:tr>
-        <w:tc>
-          <w:tcPr>
-            <w:tcW w:w="2093" w:type="dxa"/>
-          </w:tcPr>
-          <w:p>
-            <w:pPr>
-              <w:jc w:val="right"/>
-              <w:rPr>
-                <w:sz w:val="22"/>
-                <w:szCs w:val="22"/>
-              </w:rPr>
-            </w:pPr>
-            <w:r>
-              <w:rPr>
-                <w:sz w:val="22"/>
-                <w:szCs w:val="22"/>
-              </w:rPr>
-              <w:t>Descripción</w:t>
-            </w:r>
-          </w:p>
-        </w:tc>
-        <w:tc>
-          <w:tcPr>
-            <w:tcW w:w="7695" w:type="dxa"/>
-          </w:tcPr>
-          <w:p>
-            <w:pPr>
-              <w:rPr>
-                <w:sz w:val="22"/>
-                <w:szCs w:val="22"/>
-              </w:rPr>
-            </w:pPr>
-            <w:r>
-              <w:rPr>
-                <w:sz w:val="22"/>
-                <w:szCs w:val="22"/>
-              </w:rPr>
-              <w:t>Permitir al usuario visualizar una lista de sus pedidos activos y finalizados.</w:t>
-            </w:r>
-          </w:p>
-        </w:tc>
-      </w:tr>
-      <w:tr>
-        <w:tc>
-          <w:tcPr>
-            <w:tcW w:w="2093" w:type="dxa"/>
-          </w:tcPr>
-          <w:p>
-            <w:pPr>
-              <w:jc w:val="right"/>
-              <w:rPr>
-                <w:sz w:val="22"/>
-                <w:szCs w:val="22"/>
-              </w:rPr>
-            </w:pPr>
-            <w:r>
-              <w:rPr>
-                <w:sz w:val="22"/>
-                <w:szCs w:val="22"/>
-              </w:rPr>
-              <w:t>Justificación</w:t>
-            </w:r>
-          </w:p>
-        </w:tc>
-        <w:tc>
-          <w:tcPr>
-            <w:tcW w:w="7695" w:type="dxa"/>
-          </w:tcPr>
-          <w:p>
-            <w:pPr>
-              <w:rPr>
-                <w:sz w:val="22"/>
-                <w:szCs w:val="22"/>
-              </w:rPr>
-            </w:pPr>
-            <w:r>
-              <w:rPr>
-                <w:sz w:val="22"/>
-                <w:szCs w:val="22"/>
-              </w:rPr>
-              <w:t>Facilita la gestión y el acceso a la información de los pedidos, permitiendo revisar su estado en cualquier momento.</w:t>
-            </w:r>
-          </w:p>
-        </w:tc>
-      </w:tr>
-      <w:tr>
-        <w:tc>
-          <w:tcPr>
-            <w:tcW w:w="2093" w:type="dxa"/>
-          </w:tcPr>
-          <w:p>
-            <w:pPr>
-              <w:jc w:val="right"/>
-              <w:rPr>
-                <w:sz w:val="22"/>
-                <w:szCs w:val="22"/>
-              </w:rPr>
-            </w:pPr>
-            <w:r>
-              <w:rPr>
-                <w:sz w:val="22"/>
-                <w:szCs w:val="22"/>
-              </w:rPr>
-              <w:t>Origen</w:t>
-            </w:r>
-          </w:p>
-        </w:tc>
-        <w:tc>
-          <w:tcPr>
-            <w:tcW w:w="7695" w:type="dxa"/>
-          </w:tcPr>
-          <w:p>
-            <w:pPr>
-              <w:rPr>
-                <w:sz w:val="22"/>
-                <w:szCs w:val="22"/>
-              </w:rPr>
-            </w:pPr>
-            <w:r>
-              <w:rPr>
-                <w:sz w:val="22"/>
-                <w:szCs w:val="22"/>
-              </w:rPr>
-              <w:t xml:space="preserve">Caso de uso </w:t>
-            </w:r>
-            <w:r>
-              <w:rPr>
-                <w:b/>
-                <w:bCs/>
-                <w:sz w:val="22"/>
-                <w:szCs w:val="22"/>
-              </w:rPr>
-              <w:t xml:space="preserve">UC-011 Revisar progreso del </w:t>
-            </w:r>
-            <w:proofErr w:type="gramStart"/>
-            <w:r>
-              <w:rPr>
-                <w:b/>
-                <w:bCs/>
-                <w:sz w:val="22"/>
-                <w:szCs w:val="22"/>
-              </w:rPr>
-              <w:t>pedido</w:t>
+              <w:t>UC-011 Revisar progreso del pedido</w:t>
             </w:r>
             <w:r>
               <w:rPr>
@@ -14818,7 +14442,6 @@
               </w:rPr>
               <w:t>.</w:t>
             </w:r>
-            <w:proofErr w:type="gramEnd"/>
           </w:p>
         </w:tc>
       </w:tr>
@@ -15031,42 +14654,6 @@
                 <w:sz w:val="22"/>
                 <w:szCs w:val="22"/>
               </w:rPr>
-              <w:t>RF-0</w:t>
-            </w:r>
-            <w:r>
-              <w:rPr>
-                <w:b/>
-                <w:bCs/>
-                <w:sz w:val="22"/>
-                <w:szCs w:val="22"/>
-              </w:rPr>
-              <w:t>1</w:t>
-            </w:r>
-            <w:r>
-              <w:rPr>
-                <w:b/>
-                <w:bCs/>
-                <w:sz w:val="22"/>
-                <w:szCs w:val="22"/>
-              </w:rPr>
-              <w:t>7</w:t>
-            </w:r>
-            <w:r>
-              <w:rPr>
-                <w:b/>
-                <w:bCs/>
-                <w:sz w:val="22"/>
-                <w:szCs w:val="22"/>
-              </w:rPr>
-              <w:t xml:space="preserve"> </w:t>
-            </w:r>
-            <w:r>
-              <w:rPr>
-                <w:b/>
-                <w:bCs/>
-                <w:sz w:val="22"/>
-                <w:szCs w:val="22"/>
-              </w:rPr>
               <w:t>Visualizar barra de progreso del pedido</w:t>
             </w:r>
           </w:p>
@@ -15391,42 +14978,6 @@
                 <w:sz w:val="22"/>
                 <w:szCs w:val="22"/>
               </w:rPr>
-              <w:t>RF-0</w:t>
-            </w:r>
-            <w:r>
-              <w:rPr>
-                <w:b/>
-                <w:bCs/>
-                <w:sz w:val="22"/>
-                <w:szCs w:val="22"/>
-              </w:rPr>
-              <w:t>1</w:t>
-            </w:r>
-            <w:r>
-              <w:rPr>
-                <w:b/>
-                <w:bCs/>
-                <w:sz w:val="22"/>
-                <w:szCs w:val="22"/>
-              </w:rPr>
-              <w:t>8</w:t>
-            </w:r>
-            <w:r>
-              <w:rPr>
-                <w:b/>
-                <w:bCs/>
-                <w:sz w:val="22"/>
-                <w:szCs w:val="22"/>
-              </w:rPr>
-              <w:t xml:space="preserve"> </w:t>
-            </w:r>
-            <w:r>
-              <w:rPr>
-                <w:b/>
-                <w:bCs/>
-                <w:sz w:val="22"/>
-                <w:szCs w:val="22"/>
-              </w:rPr>
               <w:t>Consultar detalles del pedido</w:t>
             </w:r>
           </w:p>
@@ -15786,42 +15337,6 @@
                 <w:sz w:val="22"/>
                 <w:szCs w:val="22"/>
               </w:rPr>
-              <w:t>RF-0</w:t>
-            </w:r>
-            <w:r>
-              <w:rPr>
-                <w:b/>
-                <w:bCs/>
-                <w:sz w:val="22"/>
-                <w:szCs w:val="22"/>
-              </w:rPr>
-              <w:t>1</w:t>
-            </w:r>
-            <w:r>
-              <w:rPr>
-                <w:b/>
-                <w:bCs/>
-                <w:sz w:val="22"/>
-                <w:szCs w:val="22"/>
-              </w:rPr>
-              <w:t>9</w:t>
-            </w:r>
-            <w:r>
-              <w:rPr>
-                <w:b/>
-                <w:bCs/>
-                <w:sz w:val="22"/>
-                <w:szCs w:val="22"/>
-              </w:rPr>
-              <w:t xml:space="preserve"> </w:t>
-            </w:r>
-            <w:r>
-              <w:rPr>
-                <w:b/>
-                <w:bCs/>
-                <w:sz w:val="22"/>
-                <w:szCs w:val="22"/>
-              </w:rPr>
               <w:t>Recibir notificaciones de actualización del pedido</w:t>
             </w:r>
           </w:p>
@@ -16181,33 +15696,6 @@
                 <w:sz w:val="22"/>
                 <w:szCs w:val="22"/>
               </w:rPr>
-              <w:t>RF-0</w:t>
-            </w:r>
-            <w:r>
-              <w:rPr>
-                <w:b/>
-                <w:bCs/>
-                <w:sz w:val="22"/>
-                <w:szCs w:val="22"/>
-              </w:rPr>
-              <w:t>20</w:t>
-            </w:r>
-            <w:r>
-              <w:rPr>
-                <w:b/>
-                <w:bCs/>
-                <w:sz w:val="22"/>
-                <w:szCs w:val="22"/>
-              </w:rPr>
-              <w:t xml:space="preserve"> </w:t>
-            </w:r>
-            <w:r>
-              <w:rPr>
-                <w:b/>
-                <w:bCs/>
-                <w:sz w:val="22"/>
-                <w:szCs w:val="22"/>
-              </w:rPr>
               <w:t>Visualizar diseño renderizado</w:t>
             </w:r>
           </w:p>
@@ -16424,7 +15912,23 @@
                 <w:sz w:val="22"/>
                 <w:szCs w:val="22"/>
               </w:rPr>
-              <w:t>La imagen debe cargarse en la página de detalles del pedido.</w:t>
+              <w:t xml:space="preserve">La vista previa del diseño 3D será </w:t>
+            </w:r>
+            <w:r>
+              <w:rPr>
+                <w:b/>
+                <w:bCs/>
+                <w:sz w:val="22"/>
+                <w:szCs w:val="22"/>
+              </w:rPr>
+              <w:t>interactiva</w:t>
+            </w:r>
+            <w:r>
+              <w:rPr>
+                <w:sz w:val="22"/>
+                <w:szCs w:val="22"/>
+              </w:rPr>
+              <w:t>, permitiendo rotación y zoom</w:t>
             </w:r>
           </w:p>
           <w:p>
@@ -16567,42 +16071,6 @@
                 <w:sz w:val="22"/>
                 <w:szCs w:val="22"/>
               </w:rPr>
-              <w:t>RF-0</w:t>
-            </w:r>
-            <w:r>
-              <w:rPr>
-                <w:b/>
-                <w:bCs/>
-                <w:sz w:val="22"/>
-                <w:szCs w:val="22"/>
-              </w:rPr>
-              <w:t>2</w:t>
-            </w:r>
-            <w:r>
-              <w:rPr>
-                <w:b/>
-                <w:bCs/>
-                <w:sz w:val="22"/>
-                <w:szCs w:val="22"/>
-              </w:rPr>
-              <w:t>1</w:t>
-            </w:r>
-            <w:r>
-              <w:rPr>
-                <w:b/>
-                <w:bCs/>
-                <w:sz w:val="22"/>
-                <w:szCs w:val="22"/>
-              </w:rPr>
-              <w:t xml:space="preserve"> </w:t>
-            </w:r>
-            <w:r>
-              <w:rPr>
-                <w:b/>
-                <w:bCs/>
-                <w:sz w:val="22"/>
-                <w:szCs w:val="22"/>
-              </w:rPr>
               <w:t>Visualizar imagen del producto terminado</w:t>
             </w:r>
           </w:p>
@@ -16839,15 +16307,7 @@
                 <w:sz w:val="22"/>
                 <w:szCs w:val="22"/>
               </w:rPr>
-              <w:t xml:space="preserve">Si la imagen aún no está disponible, el sistema debe </w:t>
-            </w:r>
-            <w:proofErr w:type="gramStart"/>
-            <w:r>
-              <w:rPr>
-                <w:sz w:val="22"/>
-                <w:szCs w:val="22"/>
-              </w:rPr>
-              <w:t>indicarlo.</w:t>
+              <w:t>Si la imagen aún no está disponible, el sistema debe indicarlo.</w:t>
             </w:r>
             <w:r>
               <w:rPr>
@@ -16856,7 +16316,6 @@
               </w:rPr>
               <w:t>.</w:t>
             </w:r>
-            <w:proofErr w:type="gramEnd"/>
           </w:p>
         </w:tc>
       </w:tr>
@@ -16971,33 +16430,6 @@
                 <w:szCs w:val="22"/>
               </w:rPr>
             </w:pPr>
-            <w:r>
-              <w:rPr>
-                <w:b/>
-                <w:bCs/>
-                <w:sz w:val="22"/>
-                <w:szCs w:val="22"/>
-              </w:rPr>
-              <w:t>RF-02</w:t>
-            </w:r>
-            <w:r>
-              <w:rPr>
-                <w:b/>
-                <w:bCs/>
-                <w:sz w:val="22"/>
-                <w:szCs w:val="22"/>
-              </w:rPr>
-              <w:t>2</w:t>
-            </w:r>
-            <w:r>
-              <w:rPr>
-                <w:b/>
-                <w:bCs/>
-                <w:sz w:val="22"/>
-                <w:szCs w:val="22"/>
-              </w:rPr>
-              <w:t xml:space="preserve"> </w:t>
-            </w:r>
             <w:r>
               <w:rPr>
                 <w:b/>
@@ -17498,42 +16930,6 @@
                 <w:sz w:val="22"/>
                 <w:szCs w:val="22"/>
               </w:rPr>
-              <w:t>RF-0</w:t>
-            </w:r>
-            <w:r>
-              <w:rPr>
-                <w:b/>
-                <w:bCs/>
-                <w:sz w:val="22"/>
-                <w:szCs w:val="22"/>
-              </w:rPr>
-              <w:t>2</w:t>
-            </w:r>
-            <w:r>
-              <w:rPr>
-                <w:b/>
-                <w:bCs/>
-                <w:sz w:val="22"/>
-                <w:szCs w:val="22"/>
-              </w:rPr>
-              <w:t>3</w:t>
-            </w:r>
-            <w:r>
-              <w:rPr>
-                <w:b/>
-                <w:bCs/>
-                <w:sz w:val="22"/>
-                <w:szCs w:val="22"/>
-              </w:rPr>
-              <w:t xml:space="preserve"> </w:t>
-            </w:r>
-            <w:r>
-              <w:rPr>
-                <w:b/>
-                <w:bCs/>
-                <w:sz w:val="22"/>
-                <w:szCs w:val="22"/>
-              </w:rPr>
               <w:t>Explorar catálogo de joyas</w:t>
             </w:r>
           </w:p>
@@ -17870,42 +17266,6 @@
                 <w:szCs w:val="22"/>
               </w:rPr>
             </w:pPr>
-            <w:r>
-              <w:rPr>
-                <w:b/>
-                <w:bCs/>
-                <w:sz w:val="22"/>
-                <w:szCs w:val="22"/>
-              </w:rPr>
-              <w:t>RF-0</w:t>
-            </w:r>
-            <w:r>
-              <w:rPr>
-                <w:b/>
-                <w:bCs/>
-                <w:sz w:val="22"/>
-                <w:szCs w:val="22"/>
-              </w:rPr>
-              <w:t>2</w:t>
-            </w:r>
-            <w:r>
-              <w:rPr>
-                <w:b/>
-                <w:bCs/>
-                <w:sz w:val="22"/>
-                <w:szCs w:val="22"/>
-              </w:rPr>
-              <w:t>4</w:t>
-            </w:r>
-            <w:r>
-              <w:rPr>
-                <w:b/>
-                <w:bCs/>
-                <w:sz w:val="22"/>
-                <w:szCs w:val="22"/>
-              </w:rPr>
-              <w:t xml:space="preserve"> </w:t>
-            </w:r>
             <w:r>
               <w:rPr>
                 <w:b/>
@@ -18702,7 +18062,7 @@
                 <w:sz w:val="22"/>
                 <w:szCs w:val="22"/>
               </w:rPr>
-              <w:t>RF-026 Subir imágenes de gemas, formas y materiales</w:t>
+              <w:t>Subir imágenes de gemas, formas y materiales</w:t>
             </w:r>
           </w:p>
         </w:tc>
@@ -19038,7 +18398,7 @@
                 <w:sz w:val="22"/>
                 <w:szCs w:val="22"/>
               </w:rPr>
-              <w:t>RF-027 Gestionar catálogo de opciones personalizables</w:t>
+              <w:t>Gestionar catálogo de opciones personalizables</w:t>
             </w:r>
           </w:p>
         </w:tc>
@@ -19374,7 +18734,7 @@
                 <w:sz w:val="22"/>
                 <w:szCs w:val="22"/>
               </w:rPr>
-              <w:t>RF-028 Modificar visualización 3D de opciones personalizables</w:t>
+              <w:t>Modificar visualización 3D de opciones personalizables</w:t>
             </w:r>
           </w:p>
         </w:tc>
@@ -19554,23 +18914,7 @@
                 <w:sz w:val="22"/>
                 <w:szCs w:val="22"/>
               </w:rPr>
-              <w:t>El administrador/diseñador debe poder subir nuevos archivos 3D en formatos compatibles (.OBJ</w:t>
-            </w:r>
-            <w:proofErr w:type="gramStart"/>
-            <w:r>
-              <w:rPr>
-                <w:sz w:val="22"/>
-                <w:szCs w:val="22"/>
-              </w:rPr>
-              <w:t>, .STL</w:t>
-            </w:r>
-            <w:proofErr w:type="gramEnd"/>
-            <w:r>
-              <w:rPr>
-                <w:sz w:val="22"/>
-                <w:szCs w:val="22"/>
-              </w:rPr>
-              <w:t>).</w:t>
+              <w:t>El administrador/diseñador debe poder subir nuevos archivos 3D en formatos compatibles (.OBJ, .STL).</w:t>
             </w:r>
           </w:p>
           <w:p>
@@ -19728,7 +19072,7 @@
                 <w:sz w:val="22"/>
                 <w:szCs w:val="22"/>
               </w:rPr>
-              <w:t>RF-029 Eliminar opciones de personalización obsoletas</w:t>
+              <w:t>Eliminar opciones de personalización obsoletas</w:t>
             </w:r>
           </w:p>
         </w:tc>
@@ -20101,7 +19445,7 @@
                 <w:sz w:val="22"/>
                 <w:szCs w:val="22"/>
               </w:rPr>
-              <w:t>RF-030 Subir diseño renderizado</w:t>
+              <w:t>Subir diseño renderizado</w:t>
             </w:r>
           </w:p>
         </w:tc>
@@ -20281,23 +19625,7 @@
                 <w:sz w:val="22"/>
                 <w:szCs w:val="22"/>
               </w:rPr>
-              <w:t>El sistema debe permitir la carga de archivos en formatos 3D compatibles (.OBJ</w:t>
-            </w:r>
-            <w:proofErr w:type="gramStart"/>
-            <w:r>
-              <w:rPr>
-                <w:sz w:val="22"/>
-                <w:szCs w:val="22"/>
-              </w:rPr>
-              <w:t>, .STL</w:t>
-            </w:r>
-            <w:proofErr w:type="gramEnd"/>
-            <w:r>
-              <w:rPr>
-                <w:sz w:val="22"/>
-                <w:szCs w:val="22"/>
-              </w:rPr>
-              <w:t>).</w:t>
+              <w:t>El sistema debe permitir la carga de archivos en formatos 3D compatibles (.OBJ, .STL).</w:t>
             </w:r>
           </w:p>
           <w:p>
@@ -20453,7 +19781,7 @@
                 <w:sz w:val="22"/>
                 <w:szCs w:val="22"/>
               </w:rPr>
-              <w:t>RF-031 Subir imagen del producto terminado</w:t>
+              <w:t>Subir imagen del producto terminado</w:t>
             </w:r>
           </w:p>
         </w:tc>
@@ -20789,7 +20117,7 @@
                 <w:sz w:val="22"/>
                 <w:szCs w:val="22"/>
               </w:rPr>
-              <w:t>RF-032 Agregar comentarios o notas al pedido</w:t>
+              <w:t>Agregar comentarios o notas al pedido</w:t>
             </w:r>
           </w:p>
         </w:tc>
@@ -21126,7 +20454,7 @@
                 <w:sz w:val="22"/>
                 <w:szCs w:val="22"/>
               </w:rPr>
-              <w:t>RF-033 Consultar historial de pedidos trabajados</w:t>
+              <w:t>Consultar historial de pedidos trabajados</w:t>
             </w:r>
           </w:p>
         </w:tc>
@@ -21499,7 +20827,7 @@
                 <w:sz w:val="22"/>
                 <w:szCs w:val="22"/>
               </w:rPr>
-              <w:t>RF-034 Enviar notificaciones al administrador cuando un cliente envía un formulario</w:t>
+              <w:t>Enviar notificaciones al administrador cuando un cliente envía un formulario</w:t>
             </w:r>
           </w:p>
         </w:tc>
@@ -21815,7 +21143,7 @@
                 <w:sz w:val="22"/>
                 <w:szCs w:val="22"/>
               </w:rPr>
-              <w:t>RF-035 Enviar notificaciones a los clientes sobre actualizaciones de su pedido</w:t>
+              <w:t>Enviar notificaciones a los clientes sobre actualizaciones de su pedido</w:t>
             </w:r>
           </w:p>
         </w:tc>
@@ -21944,15 +21272,7 @@
                 <w:sz w:val="22"/>
                 <w:szCs w:val="22"/>
               </w:rPr>
-              <w:t xml:space="preserve">Caso de uso UC-035 Revisar progreso del </w:t>
-            </w:r>
-            <w:proofErr w:type="gramStart"/>
-            <w:r>
-              <w:rPr>
-                <w:sz w:val="22"/>
-                <w:szCs w:val="22"/>
-              </w:rPr>
-              <w:t>pedido.</w:t>
+              <w:t>Caso de uso UC-035 Revisar progreso del pedido.</w:t>
             </w:r>
             <w:r>
               <w:rPr>
@@ -21961,7 +21281,6 @@
               </w:rPr>
               <w:t>.</w:t>
             </w:r>
-            <w:proofErr w:type="gramEnd"/>
           </w:p>
         </w:tc>
       </w:tr>
@@ -22167,7 +21486,7 @@
                 <w:sz w:val="22"/>
                 <w:szCs w:val="22"/>
               </w:rPr>
-              <w:t>RF-036 Enviar notificación al diseñador cuando un nuevo pedido le sea asignado</w:t>
+              <w:t>Enviar notificación al diseñador cuando un nuevo pedido le sea asignado</w:t>
             </w:r>
           </w:p>
         </w:tc>
@@ -22492,7 +21811,7 @@
                 <w:sz w:val="22"/>
                 <w:szCs w:val="22"/>
               </w:rPr>
-              <w:t>RF-037 Notificar al cliente cuando su diseño renderizado esté listo para visualizar</w:t>
+              <w:t>Notificar al cliente cuando su diseño renderizado esté listo para visualizar</w:t>
             </w:r>
           </w:p>
         </w:tc>
@@ -22828,7 +22147,7 @@
                 <w:sz w:val="22"/>
                 <w:szCs w:val="22"/>
               </w:rPr>
-              <w:t>RF-038 Notificar al cliente cuando la imagen final de su producto esté disponible</w:t>
+              <w:t>Notificar al cliente cuando la imagen final de su producto esté disponible</w:t>
             </w:r>
           </w:p>
         </w:tc>
@@ -23467,7 +22786,7 @@
                 <w:sz w:val="22"/>
                 <w:szCs w:val="22"/>
               </w:rPr>
-              <w:t>RF-040 Permitir configuración de notificaciones en la cuenta del usuario</w:t>
+              <w:t>Permitir configuración de notificaciones en la cuenta del usuario</w:t>
             </w:r>
           </w:p>
         </w:tc>
@@ -23841,7 +23160,7 @@
                 <w:sz w:val="22"/>
                 <w:szCs w:val="22"/>
               </w:rPr>
-              <w:t>RF-041 Generar reportes de pedidos procesados</w:t>
+              <w:t>Generar reportes de pedidos procesados</w:t>
             </w:r>
           </w:p>
         </w:tc>
@@ -24184,7 +23503,7 @@
                 <w:sz w:val="22"/>
                 <w:szCs w:val="22"/>
               </w:rPr>
-              <w:t>RF-042 Generar reportes de pedidos en proceso</w:t>
+              <w:t>Generar reportes de pedidos en proceso</w:t>
             </w:r>
           </w:p>
         </w:tc>
@@ -24520,7 +23839,7 @@
                 <w:sz w:val="22"/>
                 <w:szCs w:val="22"/>
               </w:rPr>
-              <w:t>RF-043 Generar reportes de clientes recurrentes</w:t>
+              <w:t>Generar reportes de clientes recurrentes</w:t>
             </w:r>
           </w:p>
         </w:tc>
@@ -24856,9 +24175,8 @@
                 <w:sz w:val="22"/>
                 <w:szCs w:val="22"/>
               </w:rPr>
-              <w:t xml:space="preserve">F-044 Exportar reportes en formato PDF y </w:t>
-            </w:r>
-            <w:proofErr w:type="spellStart"/>
+              <w:t>Exportar reportes en formato PDF y CSV</w:t>
+            </w:r>
             <w:r>
               <w:rPr>
                 <w:b/>
@@ -24866,18 +24184,8 @@
                 <w:sz w:val="22"/>
                 <w:szCs w:val="22"/>
               </w:rPr>
-              <w:t>CSV</w:t>
-            </w:r>
-            <w:r>
-              <w:rPr>
-                <w:b/>
-                <w:bCs/>
-                <w:sz w:val="22"/>
-                <w:szCs w:val="22"/>
-              </w:rPr>
               <w:t>usuario</w:t>
             </w:r>
-            <w:proofErr w:type="spellEnd"/>
           </w:p>
         </w:tc>
       </w:tr>
@@ -25165,19 +24473,10 @@
           <w:sz w:val="22"/>
           <w:szCs w:val="22"/>
         </w:rPr>
-        <w:t xml:space="preserve">Data </w:t>
-      </w:r>
-      <w:proofErr w:type="spellStart"/>
-      <w:r>
-        <w:rPr>
-          <w:sz w:val="22"/>
-          <w:szCs w:val="22"/>
-        </w:rPr>
-        <w:t>Requirements</w:t>
+        <w:t>Data Requirements</w:t>
       </w:r>
       <w:bookmarkEnd w:id="47"/>
       <w:bookmarkEnd w:id="55"/>
-      <w:proofErr w:type="spellEnd"/>
     </w:p>
     <w:p>
       <w:pPr>
@@ -25207,33 +24506,15 @@
       </w:pPr>
       <w:bookmarkStart w:id="56" w:name="_Toc352609396"/>
       <w:bookmarkStart w:id="57" w:name="_Toc191146806"/>
-      <w:proofErr w:type="spellStart"/>
       <w:r>
         <w:rPr>
           <w:sz w:val="22"/>
           <w:szCs w:val="22"/>
         </w:rPr>
-        <w:t>Logical</w:t>
-      </w:r>
-      <w:proofErr w:type="spellEnd"/>
-      <w:r>
-        <w:rPr>
-          <w:sz w:val="22"/>
-          <w:szCs w:val="22"/>
-        </w:rPr>
-        <w:t xml:space="preserve"> Data </w:t>
-      </w:r>
-      <w:proofErr w:type="spellStart"/>
-      <w:r>
-        <w:rPr>
-          <w:sz w:val="22"/>
-          <w:szCs w:val="22"/>
-        </w:rPr>
-        <w:t>Model</w:t>
+        <w:t>Logical Data Model</w:t>
       </w:r>
       <w:bookmarkEnd w:id="56"/>
       <w:bookmarkEnd w:id="57"/>
-      <w:proofErr w:type="spellEnd"/>
     </w:p>
     <w:p>
       <w:pPr>
@@ -25250,25 +24531,7 @@
           <w:szCs w:val="22"/>
           <w:lang w:val="en-US"/>
         </w:rPr>
-        <w:t xml:space="preserve">&lt;A data model is a visual representation of the data objects and collections the system will process and the relationships between them. Include a data model for the business operations being addressed by the system, or a logical representation for the data that the system itself will manipulate. Data models are </w:t>
-      </w:r>
-      <w:proofErr w:type="gramStart"/>
-      <w:r>
-        <w:rPr>
-          <w:rFonts w:ascii="Times New Roman" w:hAnsi="Times New Roman"/>
-          <w:szCs w:val="22"/>
-          <w:lang w:val="en-US"/>
-        </w:rPr>
-        <w:t>most commonly created</w:t>
-      </w:r>
-      <w:proofErr w:type="gramEnd"/>
-      <w:r>
-        <w:rPr>
-          <w:rFonts w:ascii="Times New Roman" w:hAnsi="Times New Roman"/>
-          <w:szCs w:val="22"/>
-          <w:lang w:val="en-US"/>
-        </w:rPr>
-        <w:t xml:space="preserve"> </w:t>
+        <w:t xml:space="preserve">&lt;A data model is a visual representation of the data objects and collections the system will process and the relationships between them. Include a data model for the business operations being addressed by the system, or a logical representation for the data that the system itself will manipulate. Data models are most commonly created </w:t>
       </w:r>
       <w:r>
         <w:rPr>
@@ -25302,19 +24565,10 @@
           <w:sz w:val="22"/>
           <w:szCs w:val="22"/>
         </w:rPr>
-        <w:t xml:space="preserve">Data </w:t>
-      </w:r>
-      <w:proofErr w:type="spellStart"/>
-      <w:r>
-        <w:rPr>
-          <w:sz w:val="22"/>
-          <w:szCs w:val="22"/>
-        </w:rPr>
-        <w:t>Dictionary</w:t>
+        <w:t>Data Dictionary</w:t>
       </w:r>
       <w:bookmarkEnd w:id="58"/>
       <w:bookmarkEnd w:id="59"/>
-      <w:proofErr w:type="spellEnd"/>
     </w:p>
     <w:p>
       <w:pPr>
@@ -25332,133 +24586,12 @@
         </w:rPr>
         <w:t xml:space="preserve">&lt;The data dictionary defines the composition of data structures and the meaning, data type, length, format, and allowed values for the data elements that make up those structures. In many cases, you're better off storing the data dictionary as a separate artifact, rather than embedding it in the middle of an SRS. </w:t>
       </w:r>
-      <w:proofErr w:type="spellStart"/>
       <w:r>
         <w:rPr>
           <w:rFonts w:ascii="Times New Roman" w:hAnsi="Times New Roman"/>
           <w:szCs w:val="22"/>
         </w:rPr>
-        <w:t>That</w:t>
-      </w:r>
-      <w:proofErr w:type="spellEnd"/>
-      <w:r>
-        <w:rPr>
-          <w:rFonts w:ascii="Times New Roman" w:hAnsi="Times New Roman"/>
-          <w:szCs w:val="22"/>
-        </w:rPr>
-        <w:t xml:space="preserve"> </w:t>
-      </w:r>
-      <w:proofErr w:type="spellStart"/>
-      <w:r>
-        <w:rPr>
-          <w:rFonts w:ascii="Times New Roman" w:hAnsi="Times New Roman"/>
-          <w:szCs w:val="22"/>
-        </w:rPr>
-        <w:t>also</w:t>
-      </w:r>
-      <w:proofErr w:type="spellEnd"/>
-      <w:r>
-        <w:rPr>
-          <w:rFonts w:ascii="Times New Roman" w:hAnsi="Times New Roman"/>
-          <w:szCs w:val="22"/>
-        </w:rPr>
-        <w:t xml:space="preserve"> </w:t>
-      </w:r>
-      <w:proofErr w:type="spellStart"/>
-      <w:r>
-        <w:rPr>
-          <w:rFonts w:ascii="Times New Roman" w:hAnsi="Times New Roman"/>
-          <w:szCs w:val="22"/>
-        </w:rPr>
-        <w:t>increases</w:t>
-      </w:r>
-      <w:proofErr w:type="spellEnd"/>
-      <w:r>
-        <w:rPr>
-          <w:rFonts w:ascii="Times New Roman" w:hAnsi="Times New Roman"/>
-          <w:szCs w:val="22"/>
-        </w:rPr>
-        <w:t xml:space="preserve"> </w:t>
-      </w:r>
-      <w:proofErr w:type="spellStart"/>
-      <w:r>
-        <w:rPr>
-          <w:rFonts w:ascii="Times New Roman" w:hAnsi="Times New Roman"/>
-          <w:szCs w:val="22"/>
-        </w:rPr>
-        <w:t>its</w:t>
-      </w:r>
-      <w:proofErr w:type="spellEnd"/>
-      <w:r>
-        <w:rPr>
-          <w:rFonts w:ascii="Times New Roman" w:hAnsi="Times New Roman"/>
-          <w:szCs w:val="22"/>
-        </w:rPr>
-        <w:t xml:space="preserve"> </w:t>
-      </w:r>
-      <w:proofErr w:type="spellStart"/>
-      <w:r>
-        <w:rPr>
-          <w:rFonts w:ascii="Times New Roman" w:hAnsi="Times New Roman"/>
-          <w:szCs w:val="22"/>
-        </w:rPr>
-        <w:t>reusability</w:t>
-      </w:r>
-      <w:proofErr w:type="spellEnd"/>
-      <w:r>
-        <w:rPr>
-          <w:rFonts w:ascii="Times New Roman" w:hAnsi="Times New Roman"/>
-          <w:szCs w:val="22"/>
-        </w:rPr>
-        <w:t xml:space="preserve"> </w:t>
-      </w:r>
-      <w:proofErr w:type="spellStart"/>
-      <w:r>
-        <w:rPr>
-          <w:rFonts w:ascii="Times New Roman" w:hAnsi="Times New Roman"/>
-          <w:szCs w:val="22"/>
-        </w:rPr>
-        <w:t>potential</w:t>
-      </w:r>
-      <w:proofErr w:type="spellEnd"/>
-      <w:r>
-        <w:rPr>
-          <w:rFonts w:ascii="Times New Roman" w:hAnsi="Times New Roman"/>
-          <w:szCs w:val="22"/>
-        </w:rPr>
-        <w:t xml:space="preserve"> in </w:t>
-      </w:r>
-      <w:proofErr w:type="spellStart"/>
-      <w:r>
-        <w:rPr>
-          <w:rFonts w:ascii="Times New Roman" w:hAnsi="Times New Roman"/>
-          <w:szCs w:val="22"/>
-        </w:rPr>
-        <w:t>other</w:t>
-      </w:r>
-      <w:proofErr w:type="spellEnd"/>
-      <w:r>
-        <w:rPr>
-          <w:rFonts w:ascii="Times New Roman" w:hAnsi="Times New Roman"/>
-          <w:szCs w:val="22"/>
-        </w:rPr>
-        <w:t xml:space="preserve"> </w:t>
-      </w:r>
-      <w:proofErr w:type="spellStart"/>
-      <w:r>
-        <w:rPr>
-          <w:rFonts w:ascii="Times New Roman" w:hAnsi="Times New Roman"/>
-          <w:szCs w:val="22"/>
-        </w:rPr>
-        <w:t>projects</w:t>
-      </w:r>
-      <w:proofErr w:type="spellEnd"/>
-      <w:r>
-        <w:rPr>
-          <w:rFonts w:ascii="Times New Roman" w:hAnsi="Times New Roman"/>
-          <w:szCs w:val="22"/>
-        </w:rPr>
-        <w:t>.&gt;</w:t>
+        <w:t>That also increases its reusability potential in other projects.&gt;</w:t>
       </w:r>
     </w:p>
     <w:p>
@@ -25471,7 +24604,6 @@
       </w:pPr>
       <w:bookmarkStart w:id="60" w:name="_Toc352609398"/>
       <w:bookmarkStart w:id="61" w:name="_Toc191146808"/>
-      <w:proofErr w:type="spellStart"/>
       <w:r>
         <w:rPr>
           <w:sz w:val="22"/>
@@ -25481,7 +24613,6 @@
       </w:r>
       <w:bookmarkEnd w:id="60"/>
       <w:bookmarkEnd w:id="61"/>
-      <w:proofErr w:type="spellEnd"/>
     </w:p>
     <w:p>
       <w:pPr>
@@ -25498,43 +24629,7 @@
           <w:szCs w:val="22"/>
           <w:lang w:val="en-US"/>
         </w:rPr>
-        <w:t xml:space="preserve">&lt;If your application will generate any reports, identify them here and describe their characteristics. If a report must conform to a specific predefined </w:t>
-      </w:r>
-      <w:proofErr w:type="gramStart"/>
-      <w:r>
-        <w:rPr>
-          <w:rFonts w:ascii="Times New Roman" w:hAnsi="Times New Roman"/>
-          <w:szCs w:val="22"/>
-          <w:lang w:val="en-US"/>
-        </w:rPr>
-        <w:t>layout</w:t>
-      </w:r>
-      <w:proofErr w:type="gramEnd"/>
-      <w:r>
-        <w:rPr>
-          <w:rFonts w:ascii="Times New Roman" w:hAnsi="Times New Roman"/>
-          <w:szCs w:val="22"/>
-          <w:lang w:val="en-US"/>
-        </w:rPr>
-        <w:t xml:space="preserve"> you can specify that here as a constraint, perhaps with an example. Otherwise, focus on the logical descriptions of the report content, sort sequence, </w:t>
-      </w:r>
-      <w:proofErr w:type="gramStart"/>
-      <w:r>
-        <w:rPr>
-          <w:rFonts w:ascii="Times New Roman" w:hAnsi="Times New Roman"/>
-          <w:szCs w:val="22"/>
-          <w:lang w:val="en-US"/>
-        </w:rPr>
-        <w:t>totaling</w:t>
-      </w:r>
-      <w:proofErr w:type="gramEnd"/>
-      <w:r>
-        <w:rPr>
-          <w:rFonts w:ascii="Times New Roman" w:hAnsi="Times New Roman"/>
-          <w:szCs w:val="22"/>
-          <w:lang w:val="en-US"/>
-        </w:rPr>
-        <w:t xml:space="preserve"> levels, and so forth</w:t>
+        <w:t>&lt;If your application will generate any reports, identify them here and describe their characteristics. If a report must conform to a specific predefined layout you can specify that here as a constraint, perhaps with an example. Otherwise, focus on the logical descriptions of the report content, sort sequence, totaling levels, and so forth</w:t>
       </w:r>
       <w:r>
         <w:rPr>
@@ -25635,50 +24730,16 @@
       </w:pPr>
       <w:bookmarkStart w:id="64" w:name="_Toc352609400"/>
       <w:bookmarkStart w:id="65" w:name="_Toc191146810"/>
-      <w:proofErr w:type="spellStart"/>
       <w:r>
         <w:rPr>
           <w:sz w:val="22"/>
           <w:szCs w:val="22"/>
         </w:rPr>
-        <w:t>External</w:t>
-      </w:r>
-      <w:proofErr w:type="spellEnd"/>
-      <w:r>
-        <w:rPr>
-          <w:sz w:val="22"/>
-          <w:szCs w:val="22"/>
-        </w:rPr>
-        <w:t xml:space="preserve"> </w:t>
-      </w:r>
-      <w:proofErr w:type="gramStart"/>
-      <w:r>
-        <w:rPr>
-          <w:sz w:val="22"/>
-          <w:szCs w:val="22"/>
-        </w:rPr>
-        <w:t>Interface</w:t>
-      </w:r>
-      <w:proofErr w:type="gramEnd"/>
-      <w:r>
-        <w:rPr>
-          <w:sz w:val="22"/>
-          <w:szCs w:val="22"/>
-        </w:rPr>
-        <w:t xml:space="preserve"> </w:t>
-      </w:r>
-      <w:proofErr w:type="spellStart"/>
-      <w:r>
-        <w:rPr>
-          <w:sz w:val="22"/>
-          <w:szCs w:val="22"/>
-        </w:rPr>
-        <w:t>Requirements</w:t>
+        <w:t>External Interface Requirements</w:t>
       </w:r>
       <w:bookmarkEnd w:id="30"/>
       <w:bookmarkEnd w:id="64"/>
       <w:bookmarkEnd w:id="65"/>
-      <w:proofErr w:type="spellEnd"/>
     </w:p>
     <w:p>
       <w:pPr>
@@ -25708,21 +24769,12 @@
       </w:pPr>
       <w:bookmarkStart w:id="66" w:name="_Toc352609401"/>
       <w:bookmarkStart w:id="67" w:name="_Toc191146811"/>
-      <w:proofErr w:type="spellStart"/>
       <w:r>
         <w:rPr>
           <w:sz w:val="22"/>
           <w:szCs w:val="22"/>
         </w:rPr>
-        <w:t>User</w:t>
-      </w:r>
-      <w:proofErr w:type="spellEnd"/>
-      <w:r>
-        <w:rPr>
-          <w:sz w:val="22"/>
-          <w:szCs w:val="22"/>
-        </w:rPr>
-        <w:t xml:space="preserve"> Interfaces</w:t>
+        <w:t>User Interfaces</w:t>
       </w:r>
       <w:bookmarkEnd w:id="66"/>
       <w:bookmarkEnd w:id="67"/>
@@ -25742,25 +24794,7 @@
           <w:szCs w:val="22"/>
           <w:lang w:val="en-US"/>
         </w:rPr>
-        <w:t xml:space="preserve">&lt;Describe the logical characteristics of each interface between the software product and the users. This may include sample screen images, </w:t>
-      </w:r>
-      <w:proofErr w:type="gramStart"/>
-      <w:r>
-        <w:rPr>
-          <w:rFonts w:ascii="Times New Roman" w:hAnsi="Times New Roman"/>
-          <w:szCs w:val="22"/>
-          <w:lang w:val="en-US"/>
-        </w:rPr>
-        <w:t>any GUI</w:t>
-      </w:r>
-      <w:proofErr w:type="gramEnd"/>
-      <w:r>
-        <w:rPr>
-          <w:rFonts w:ascii="Times New Roman" w:hAnsi="Times New Roman"/>
-          <w:szCs w:val="22"/>
-          <w:lang w:val="en-US"/>
-        </w:rPr>
-        <w:t xml:space="preserve"> standards or product family style guides that are to be followed, </w:t>
+        <w:t xml:space="preserve">&lt;Describe the logical characteristics of each interface between the software product and the users. This may include sample screen images, any GUI standards or product family style guides that are to be followed, </w:t>
       </w:r>
       <w:r>
         <w:rPr>
@@ -25895,21 +24929,12 @@
       </w:pPr>
       <w:bookmarkStart w:id="75" w:name="_Toc352609404"/>
       <w:bookmarkStart w:id="76" w:name="_Toc191146814"/>
-      <w:proofErr w:type="spellStart"/>
       <w:r>
         <w:rPr>
           <w:sz w:val="22"/>
           <w:szCs w:val="22"/>
         </w:rPr>
-        <w:t>Communications</w:t>
-      </w:r>
-      <w:proofErr w:type="spellEnd"/>
-      <w:r>
-        <w:rPr>
-          <w:sz w:val="22"/>
-          <w:szCs w:val="22"/>
-        </w:rPr>
-        <w:t xml:space="preserve"> Interfaces</w:t>
+        <w:t>Communications Interfaces</w:t>
       </w:r>
       <w:bookmarkEnd w:id="74"/>
       <w:bookmarkEnd w:id="75"/>
@@ -25938,25 +24963,7 @@
           <w:szCs w:val="22"/>
           <w:lang w:val="en-US"/>
         </w:rPr>
-        <w:t xml:space="preserve">State the </w:t>
-      </w:r>
-      <w:proofErr w:type="gramStart"/>
-      <w:r>
-        <w:rPr>
-          <w:rFonts w:ascii="Times New Roman" w:hAnsi="Times New Roman"/>
-          <w:szCs w:val="22"/>
-          <w:lang w:val="en-US"/>
-        </w:rPr>
-        <w:t>requirements</w:t>
-      </w:r>
-      <w:proofErr w:type="gramEnd"/>
-      <w:r>
-        <w:rPr>
-          <w:rFonts w:ascii="Times New Roman" w:hAnsi="Times New Roman"/>
-          <w:szCs w:val="22"/>
-          <w:lang w:val="en-US"/>
-        </w:rPr>
-        <w:t xml:space="preserve"> for any communication functions the product will use, including e-mail, Web browser, network protocols, and electronic forms. Define any pertinent message formatting. Specify communication security or encryption issues, data transfer rates, handshaking, and synchronization mechanisms. State any constraints around these interfaces, such as whether e-mail attachments are acceptable or not.</w:t>
+        <w:t>State the requirements for any communication functions the product will use, including e-mail, Web browser, network protocols, and electronic forms. Define any pertinent message formatting. Specify communication security or encryption issues, data transfer rates, handshaking, and synchronization mechanisms. State any constraints around these interfaces, such as whether e-mail attachments are acceptable or not.</w:t>
       </w:r>
       <w:r>
         <w:rPr>
@@ -26341,15 +25348,7 @@
           </w:tcPr>
           <w:p>
             <w:r>
-              <w:t xml:space="preserve">Normativas de accesibilidad y requerimientos de </w:t>
-            </w:r>
-            <w:proofErr w:type="spellStart"/>
-            <w:r>
-              <w:t>stakeholders</w:t>
-            </w:r>
-            <w:proofErr w:type="spellEnd"/>
-            <w:r>
-              <w:t>.</w:t>
+              <w:t>Normativas de accesibilidad y requerimientos de stakeholders.</w:t>
             </w:r>
           </w:p>
         </w:tc>
@@ -26928,16 +25927,11 @@
           </w:tcPr>
           <w:p>
             <w:r>
-              <w:t xml:space="preserve">Proteger la privacidad y evitar filtraciones de </w:t>
-            </w:r>
-            <w:proofErr w:type="gramStart"/>
-            <w:r>
-              <w:t>datos.</w:t>
+              <w:t>Proteger la privacidad y evitar filtraciones de datos.</w:t>
             </w:r>
             <w:r>
               <w:t>.</w:t>
             </w:r>
-            <w:proofErr w:type="gramEnd"/>
           </w:p>
         </w:tc>
       </w:tr>
@@ -27967,15 +26961,7 @@
           </w:tcPr>
           <w:p>
             <w:r>
-              <w:t xml:space="preserve">Requisito de </w:t>
-            </w:r>
-            <w:proofErr w:type="spellStart"/>
-            <w:r>
-              <w:t>stakeholders</w:t>
-            </w:r>
-            <w:proofErr w:type="spellEnd"/>
-            <w:r>
-              <w:t xml:space="preserve"> y análisis de necesidades del usuario.</w:t>
+              <w:t>Requisito de stakeholders y análisis de necesidades del usuario.</w:t>
             </w:r>
           </w:p>
         </w:tc>
@@ -28031,49 +27017,15 @@
       <w:bookmarkStart w:id="84" w:name="_Toc191146821"/>
       <w:bookmarkStart w:id="85" w:name="_Toc439994695"/>
       <w:bookmarkEnd w:id="77"/>
-      <w:proofErr w:type="spellStart"/>
       <w:r>
         <w:rPr>
           <w:sz w:val="22"/>
           <w:szCs w:val="22"/>
         </w:rPr>
-        <w:t>Internationalization</w:t>
-      </w:r>
-      <w:proofErr w:type="spellEnd"/>
-      <w:r>
-        <w:rPr>
-          <w:sz w:val="22"/>
-          <w:szCs w:val="22"/>
-        </w:rPr>
-        <w:t xml:space="preserve"> and </w:t>
-      </w:r>
-      <w:proofErr w:type="spellStart"/>
-      <w:r>
-        <w:rPr>
-          <w:sz w:val="22"/>
-          <w:szCs w:val="22"/>
-        </w:rPr>
-        <w:t>Localization</w:t>
-      </w:r>
-      <w:proofErr w:type="spellEnd"/>
-      <w:r>
-        <w:rPr>
-          <w:sz w:val="22"/>
-          <w:szCs w:val="22"/>
-        </w:rPr>
-        <w:t xml:space="preserve"> </w:t>
-      </w:r>
-      <w:proofErr w:type="spellStart"/>
-      <w:r>
-        <w:rPr>
-          <w:sz w:val="22"/>
-          <w:szCs w:val="22"/>
-        </w:rPr>
-        <w:t>Requirements</w:t>
+        <w:t>Internationalization and Localization Requirements</w:t>
       </w:r>
       <w:bookmarkEnd w:id="83"/>
       <w:bookmarkEnd w:id="84"/>
-      <w:proofErr w:type="spellEnd"/>
     </w:p>
     <w:p>
       <w:pPr>
@@ -28112,34 +27064,16 @@
       </w:pPr>
       <w:bookmarkStart w:id="86" w:name="_Toc352609412"/>
       <w:bookmarkStart w:id="87" w:name="_Toc191146822"/>
-      <w:proofErr w:type="spellStart"/>
       <w:r>
         <w:rPr>
           <w:sz w:val="22"/>
           <w:szCs w:val="22"/>
         </w:rPr>
-        <w:t>Other</w:t>
-      </w:r>
-      <w:proofErr w:type="spellEnd"/>
-      <w:r>
-        <w:rPr>
-          <w:sz w:val="22"/>
-          <w:szCs w:val="22"/>
-        </w:rPr>
-        <w:t xml:space="preserve"> </w:t>
-      </w:r>
-      <w:proofErr w:type="spellStart"/>
-      <w:r>
-        <w:rPr>
-          <w:sz w:val="22"/>
-          <w:szCs w:val="22"/>
-        </w:rPr>
-        <w:t>Requirements</w:t>
+        <w:t>Other Requirements</w:t>
       </w:r>
       <w:bookmarkEnd w:id="85"/>
       <w:bookmarkEnd w:id="86"/>
       <w:bookmarkEnd w:id="87"/>
-      <w:proofErr w:type="spellEnd"/>
     </w:p>
     <w:p>
       <w:pPr>
@@ -28163,43 +27097,7 @@
           <w:szCs w:val="22"/>
           <w:lang w:val="en-US"/>
         </w:rPr>
-        <w:t xml:space="preserve">Examples </w:t>
-      </w:r>
-      <w:proofErr w:type="gramStart"/>
-      <w:r>
-        <w:rPr>
-          <w:rFonts w:ascii="Times New Roman" w:hAnsi="Times New Roman"/>
-          <w:szCs w:val="22"/>
-          <w:lang w:val="en-US"/>
-        </w:rPr>
-        <w:t>are:</w:t>
-      </w:r>
-      <w:proofErr w:type="gramEnd"/>
-      <w:r>
-        <w:rPr>
-          <w:rFonts w:ascii="Times New Roman" w:hAnsi="Times New Roman"/>
-          <w:szCs w:val="22"/>
-          <w:lang w:val="en-US"/>
-        </w:rPr>
-        <w:t xml:space="preserve"> legal, regulatory or financial compliance, and standards requirements; requirements for product installation, configuration, startup, and shutdown; and logging, monitoring and audit trail requirements. Instead of just combining </w:t>
-      </w:r>
-      <w:proofErr w:type="gramStart"/>
-      <w:r>
-        <w:rPr>
-          <w:rFonts w:ascii="Times New Roman" w:hAnsi="Times New Roman"/>
-          <w:szCs w:val="22"/>
-          <w:lang w:val="en-US"/>
-        </w:rPr>
-        <w:t>these all</w:t>
-      </w:r>
-      <w:proofErr w:type="gramEnd"/>
-      <w:r>
-        <w:rPr>
-          <w:rFonts w:ascii="Times New Roman" w:hAnsi="Times New Roman"/>
-          <w:szCs w:val="22"/>
-          <w:lang w:val="en-US"/>
-        </w:rPr>
-        <w:t xml:space="preserve"> under "Other," add any new sections to the template that are pertinent to your project. Omit this section if all your requirements are accommodated in other sections. </w:t>
+        <w:t xml:space="preserve">Examples are: legal, regulatory or financial compliance, and standards requirements; requirements for product installation, configuration, startup, and shutdown; and logging, monitoring and audit trail requirements. Instead of just combining these all under "Other," add any new sections to the template that are pertinent to your project. Omit this section if all your requirements are accommodated in other sections. </w:t>
       </w:r>
       <w:r>
         <w:rPr>
@@ -28218,7 +27116,6 @@
         </w:rPr>
       </w:pPr>
       <w:bookmarkStart w:id="88" w:name="_Toc191146823"/>
-      <w:proofErr w:type="spellStart"/>
       <w:r>
         <w:rPr>
           <w:sz w:val="22"/>
@@ -28227,7 +27124,6 @@
         <w:t>Glossary</w:t>
       </w:r>
       <w:bookmarkEnd w:id="88"/>
-      <w:proofErr w:type="spellEnd"/>
     </w:p>
     <w:p>
       <w:pPr>
@@ -28272,32 +27168,14 @@
         </w:rPr>
       </w:pPr>
       <w:bookmarkStart w:id="89" w:name="_Toc191146824"/>
-      <w:proofErr w:type="spellStart"/>
       <w:r>
         <w:rPr>
           <w:sz w:val="22"/>
           <w:szCs w:val="22"/>
         </w:rPr>
-        <w:t>Analysis</w:t>
-      </w:r>
-      <w:proofErr w:type="spellEnd"/>
-      <w:r>
-        <w:rPr>
-          <w:sz w:val="22"/>
-          <w:szCs w:val="22"/>
-        </w:rPr>
-        <w:t xml:space="preserve"> </w:t>
-      </w:r>
-      <w:proofErr w:type="spellStart"/>
-      <w:r>
-        <w:rPr>
-          <w:sz w:val="22"/>
-          <w:szCs w:val="22"/>
-        </w:rPr>
-        <w:t>Models</w:t>
+        <w:t>Analysis Models</w:t>
       </w:r>
       <w:bookmarkEnd w:id="89"/>
-      <w:proofErr w:type="spellEnd"/>
     </w:p>
     <w:p>
       <w:pPr>
@@ -28583,78 +27461,123 @@
   <w:abstractNum w:abstractNumId="0" w15:restartNumberingAfterBreak="0">
     <w:nsid w:val="FFFFFFFB"/>
     <w:multiLevelType w:val="multilevel"/>
-    <w:tmpl w:val="F596255E"/>
+    <w:tmpl w:val="656A2F9A"/>
     <w:lvl w:ilvl="0">
       <w:start w:val="1"/>
       <w:numFmt w:val="decimal"/>
       <w:pStyle w:val="Ttulo1"/>
       <w:lvlText w:val="%1."/>
-      <w:legacy w:legacy="1" w:legacySpace="144" w:legacyIndent="0"/>
-      <w:lvlJc w:val="left"/>
+      <w:lvlJc w:val="left"/>
+      <w:pPr>
+        <w:ind w:left="0" w:firstLine="0"/>
+      </w:pPr>
+      <w:rPr>
+        <w:rFonts w:hint="default"/>
+      </w:rPr>
     </w:lvl>
     <w:lvl w:ilvl="1">
       <w:start w:val="1"/>
       <w:numFmt w:val="decimal"/>
       <w:pStyle w:val="Ttulo2"/>
       <w:lvlText w:val="%1.%2"/>
-      <w:legacy w:legacy="1" w:legacySpace="144" w:legacyIndent="0"/>
-      <w:lvlJc w:val="left"/>
+      <w:lvlJc w:val="left"/>
+      <w:pPr>
+        <w:ind w:left="0" w:firstLine="0"/>
+      </w:pPr>
+      <w:rPr>
+        <w:rFonts w:hint="default"/>
+      </w:rPr>
     </w:lvl>
     <w:lvl w:ilvl="2">
       <w:start w:val="1"/>
       <w:numFmt w:val="decimal"/>
       <w:pStyle w:val="Ttulo3"/>
       <w:lvlText w:val="%1.%2.%3"/>
-      <w:legacy w:legacy="1" w:legacySpace="144" w:legacyIndent="0"/>
-      <w:lvlJc w:val="left"/>
+      <w:lvlJc w:val="left"/>
+      <w:pPr>
+        <w:ind w:left="0" w:firstLine="0"/>
+      </w:pPr>
+      <w:rPr>
+        <w:rFonts w:hint="default"/>
+      </w:rPr>
     </w:lvl>
     <w:lvl w:ilvl="3">
       <w:start w:val="1"/>
       <w:numFmt w:val="decimal"/>
       <w:pStyle w:val="Ttulo4"/>
       <w:lvlText w:val="%1.%2.%3.%4"/>
-      <w:legacy w:legacy="1" w:legacySpace="144" w:legacyIndent="0"/>
-      <w:lvlJc w:val="left"/>
+      <w:lvlJc w:val="left"/>
+      <w:pPr>
+        <w:ind w:left="0" w:firstLine="0"/>
+      </w:pPr>
+      <w:rPr>
+        <w:rFonts w:hint="default"/>
+      </w:rPr>
     </w:lvl>
     <w:lvl w:ilvl="4">
       <w:start w:val="1"/>
       <w:numFmt w:val="decimal"/>
       <w:pStyle w:val="Ttulo5"/>
       <w:lvlText w:val="%1.%2.%3.%4.%5"/>
-      <w:legacy w:legacy="1" w:legacySpace="144" w:legacyIndent="0"/>
-      <w:lvlJc w:val="left"/>
+      <w:lvlJc w:val="left"/>
+      <w:pPr>
+        <w:ind w:left="0" w:firstLine="0"/>
+      </w:pPr>
+      <w:rPr>
+        <w:rFonts w:hint="default"/>
+      </w:rPr>
     </w:lvl>
     <w:lvl w:ilvl="5">
       <w:start w:val="1"/>
       <w:numFmt w:val="decimal"/>
       <w:pStyle w:val="Ttulo6"/>
       <w:lvlText w:val="%1.%2.%3.%4.%5.%6"/>
-      <w:legacy w:legacy="1" w:legacySpace="144" w:legacyIndent="0"/>
-      <w:lvlJc w:val="left"/>
+      <w:lvlJc w:val="left"/>
+      <w:pPr>
+        <w:ind w:left="0" w:firstLine="0"/>
+      </w:pPr>
+      <w:rPr>
+        <w:rFonts w:hint="default"/>
+      </w:rPr>
     </w:lvl>
     <w:lvl w:ilvl="6">
       <w:start w:val="1"/>
       <w:numFmt w:val="decimal"/>
       <w:pStyle w:val="Ttulo7"/>
       <w:lvlText w:val="%1.%2.%3.%4.%5.%6.%7"/>
-      <w:legacy w:legacy="1" w:legacySpace="144" w:legacyIndent="0"/>
-      <w:lvlJc w:val="left"/>
+      <w:lvlJc w:val="left"/>
+      <w:pPr>
+        <w:ind w:left="0" w:firstLine="0"/>
+      </w:pPr>
+      <w:rPr>
+        <w:rFonts w:hint="default"/>
+      </w:rPr>
     </w:lvl>
     <w:lvl w:ilvl="7">
       <w:start w:val="1"/>
       <w:numFmt w:val="decimal"/>
       <w:pStyle w:val="Ttulo8"/>
       <w:lvlText w:val="%1.%2.%3.%4.%5.%6.%7.%8"/>
-      <w:legacy w:legacy="1" w:legacySpace="144" w:legacyIndent="0"/>
-      <w:lvlJc w:val="left"/>
+      <w:lvlJc w:val="left"/>
+      <w:pPr>
+        <w:ind w:left="0" w:firstLine="0"/>
+      </w:pPr>
+      <w:rPr>
+        <w:rFonts w:hint="default"/>
+      </w:rPr>
     </w:lvl>
     <w:lvl w:ilvl="8">
       <w:start w:val="1"/>
       <w:numFmt w:val="decimal"/>
       <w:pStyle w:val="Ttulo9"/>
       <w:lvlText w:val="%1.%2.%3.%4.%5.%6.%7.%8.%9"/>
-      <w:legacy w:legacy="1" w:legacySpace="144" w:legacyIndent="0"/>
-      <w:lvlJc w:val="left"/>
+      <w:lvlJc w:val="left"/>
+      <w:pPr>
+        <w:ind w:left="0" w:firstLine="0"/>
+      </w:pPr>
+      <w:rPr>
+        <w:rFonts w:hint="default"/>
+      </w:rPr>
     </w:lvl>
   </w:abstractNum>
   <w:abstractNum w:abstractNumId="1" w15:restartNumberingAfterBreak="0">
@@ -29157,15 +28080,20 @@
   <w:abstractNum w:abstractNumId="5" w15:restartNumberingAfterBreak="0">
     <w:nsid w:val="0CE144E9"/>
     <w:multiLevelType w:val="hybridMultilevel"/>
-    <w:tmpl w:val="21727784"/>
-    <w:lvl w:ilvl="0" w:tplc="240A000F">
+    <w:tmpl w:val="8E7CAFEE"/>
+    <w:lvl w:ilvl="0" w:tplc="BD620C8C">
       <w:start w:val="1"/>
       <w:numFmt w:val="decimal"/>
-      <w:lvlText w:val="%1."/>
+      <w:lvlText w:val="RF 00%1."/>
       <w:lvlJc w:val="left"/>
       <w:pPr>
         <w:ind w:left="720" w:hanging="360"/>
       </w:pPr>
+      <w:rPr>
+        <w:rFonts w:hint="default"/>
+        <w:b/>
+        <w:bCs/>
+      </w:rPr>
     </w:lvl>
     <w:lvl w:ilvl="1" w:tplc="240A0019" w:tentative="1">
       <w:start w:val="1"/>
@@ -33684,6 +32612,36 @@
   </w:num>
   <w:num w:numId="42" w16cid:durableId="1429038792">
     <w:abstractNumId w:val="27"/>
+  </w:num>
+  <w:num w:numId="43" w16cid:durableId="152138507">
+    <w:abstractNumId w:val="0"/>
+    <w:lvlOverride w:ilvl="0">
+      <w:startOverride w:val="3"/>
+    </w:lvlOverride>
+    <w:lvlOverride w:ilvl="1">
+      <w:startOverride w:val="1"/>
+    </w:lvlOverride>
+    <w:lvlOverride w:ilvl="2">
+      <w:startOverride w:val="1"/>
+    </w:lvlOverride>
+    <w:lvlOverride w:ilvl="3">
+      <w:startOverride w:val="1"/>
+    </w:lvlOverride>
+    <w:lvlOverride w:ilvl="4">
+      <w:startOverride w:val="1"/>
+    </w:lvlOverride>
+    <w:lvlOverride w:ilvl="5">
+      <w:startOverride w:val="1"/>
+    </w:lvlOverride>
+    <w:lvlOverride w:ilvl="6">
+      <w:startOverride w:val="1"/>
+    </w:lvlOverride>
+    <w:lvlOverride w:ilvl="7">
+      <w:startOverride w:val="1"/>
+    </w:lvlOverride>
+    <w:lvlOverride w:ilvl="8">
+      <w:startOverride w:val="1"/>
+    </w:lvlOverride>
   </w:num>
   <w:numIdMacAtCleanup w:val="36"/>
 </w:numbering>
@@ -34279,7 +33237,6 @@
   <w:style w:type="character" w:default="1" w:styleId="Fuentedeprrafopredeter">
     <w:name w:val="Default Paragraph Font"/>
     <w:uiPriority w:val="1"/>
-    <w:semiHidden/>
     <w:unhideWhenUsed/>
   </w:style>
   <w:style w:type="table" w:default="1" w:styleId="Tablanormal">

</xml_diff>

<commit_message>
se agrega la seccion de personalizacion
</commit_message>
<xml_diff>
--- a/Trimestre 2/4. Formato Software Requirements Specification (SRS).docx
+++ b/Trimestre 2/4. Formato Software Requirements Specification (SRS).docx
@@ -214,15 +214,15 @@
         </w:sectPr>
       </w:pPr>
     </w:p>
-    <w:bookmarkStart w:id="0" w:name="_Toc344877432" w:displacedByCustomXml="next"/>
+    <w:bookmarkStart w:id="0" w:name="_Toc346509227" w:displacedByCustomXml="next"/>
     <w:bookmarkEnd w:id="0" w:displacedByCustomXml="next"/>
-    <w:bookmarkStart w:id="1" w:name="_Toc344879822" w:displacedByCustomXml="next"/>
+    <w:bookmarkStart w:id="1" w:name="_Toc346508952" w:displacedByCustomXml="next"/>
     <w:bookmarkEnd w:id="1" w:displacedByCustomXml="next"/>
     <w:bookmarkStart w:id="2" w:name="_Toc346508722" w:displacedByCustomXml="next"/>
     <w:bookmarkEnd w:id="2" w:displacedByCustomXml="next"/>
-    <w:bookmarkStart w:id="3" w:name="_Toc346508952" w:displacedByCustomXml="next"/>
+    <w:bookmarkStart w:id="3" w:name="_Toc344879822" w:displacedByCustomXml="next"/>
     <w:bookmarkEnd w:id="3" w:displacedByCustomXml="next"/>
-    <w:bookmarkStart w:id="4" w:name="_Toc346509227" w:displacedByCustomXml="next"/>
+    <w:bookmarkStart w:id="4" w:name="_Toc344877432" w:displacedByCustomXml="next"/>
     <w:bookmarkEnd w:id="4" w:displacedByCustomXml="next"/>
     <w:bookmarkStart w:id="5" w:name="_Toc352609379" w:displacedByCustomXml="next"/>
     <w:sdt>
@@ -7776,7 +7776,43 @@
           <w:szCs w:val="22"/>
           <w:lang w:eastAsia="es-CO"/>
         </w:rPr>
-        <w:t>El lenguaje de programación principal será JavaScript, con frameworks modernos como React.</w:t>
+        <w:t xml:space="preserve">El lenguaje de programación principal será JavaScript, con </w:t>
+      </w:r>
+      <w:proofErr w:type="spellStart"/>
+      <w:r>
+        <w:rPr>
+          <w:sz w:val="22"/>
+          <w:szCs w:val="22"/>
+          <w:lang w:eastAsia="es-CO"/>
+        </w:rPr>
+        <w:t>frameworks</w:t>
+      </w:r>
+      <w:proofErr w:type="spellEnd"/>
+      <w:r>
+        <w:rPr>
+          <w:sz w:val="22"/>
+          <w:szCs w:val="22"/>
+          <w:lang w:eastAsia="es-CO"/>
+        </w:rPr>
+        <w:t xml:space="preserve"> modernos como </w:t>
+      </w:r>
+      <w:proofErr w:type="spellStart"/>
+      <w:r>
+        <w:rPr>
+          <w:sz w:val="22"/>
+          <w:szCs w:val="22"/>
+          <w:lang w:eastAsia="es-CO"/>
+        </w:rPr>
+        <w:t>React</w:t>
+      </w:r>
+      <w:proofErr w:type="spellEnd"/>
+      <w:r>
+        <w:rPr>
+          <w:sz w:val="22"/>
+          <w:szCs w:val="22"/>
+          <w:lang w:eastAsia="es-CO"/>
+        </w:rPr>
+        <w:t>.</w:t>
       </w:r>
     </w:p>
     <w:p>
@@ -8116,42 +8152,29 @@
     <w:p>
       <w:pPr>
         <w:pStyle w:val="Ttulo2"/>
-        <w:numPr>
-          <w:ilvl w:val="0"/>
-          <w:numId w:val="0"/>
-        </w:numPr>
         <w:rPr>
           <w:b w:val="0"/>
           <w:sz w:val="22"/>
           <w:szCs w:val="22"/>
         </w:rPr>
       </w:pPr>
+      <w:r>
+        <w:rPr>
+          <w:b w:val="0"/>
+          <w:sz w:val="22"/>
+          <w:szCs w:val="22"/>
+        </w:rPr>
+        <w:t>Módulo: Catálogo y Recomendaciones</w:t>
+      </w:r>
     </w:p>
     <w:p>
-      <w:pPr>
-        <w:pStyle w:val="Ttulo2"/>
-        <w:rPr>
-          <w:b w:val="0"/>
-          <w:sz w:val="22"/>
-          <w:szCs w:val="22"/>
-        </w:rPr>
-      </w:pPr>
-      <w:r>
-        <w:rPr>
-          <w:b w:val="0"/>
-          <w:sz w:val="22"/>
-          <w:szCs w:val="22"/>
-        </w:rPr>
-        <w:t>Módulo: Catálogo y Recomendaciones</w:t>
+      <w:r>
+        <w:t>RF-023 Explorar catálogo de joyas</w:t>
       </w:r>
     </w:p>
     <w:p>
       <w:r>
-        <w:t>RF-023 Explorar catálogo de joyas</w:t>
-      </w:r>
-    </w:p>
-    <w:p>
-      <w:r>
+        <w:lastRenderedPageBreak/>
         <w:t>RF-024 Filtrar catálogo por ocasión</w:t>
       </w:r>
     </w:p>
@@ -8460,7 +8483,6 @@
           <w:sz w:val="22"/>
           <w:szCs w:val="22"/>
         </w:rPr>
-        <w:lastRenderedPageBreak/>
         <w:t>Requerimientos Funcionales</w:t>
       </w:r>
       <w:bookmarkEnd w:id="33"/>
@@ -8569,6 +8591,7 @@
                 <w:sz w:val="22"/>
                 <w:szCs w:val="22"/>
               </w:rPr>
+              <w:lastRenderedPageBreak/>
               <w:t>Descripción</w:t>
             </w:r>
             <w:r>
@@ -9726,7 +9749,6 @@
                 <w:sz w:val="22"/>
                 <w:szCs w:val="22"/>
               </w:rPr>
-              <w:lastRenderedPageBreak/>
               <w:t>Justificación</w:t>
             </w:r>
           </w:p>
@@ -9888,6 +9910,7 @@
                 <w:sz w:val="22"/>
                 <w:szCs w:val="22"/>
               </w:rPr>
+              <w:lastRenderedPageBreak/>
               <w:t>Se debe mostrar un mensaje de confirmación tras una actualización exitosa.</w:t>
             </w:r>
           </w:p>
@@ -9914,6 +9937,7 @@
                 <w:sz w:val="22"/>
                 <w:szCs w:val="22"/>
               </w:rPr>
+              <w:lastRenderedPageBreak/>
               <w:t>Prioridad</w:t>
             </w:r>
           </w:p>
@@ -10946,15 +10970,7 @@
                 <w:sz w:val="22"/>
                 <w:szCs w:val="22"/>
               </w:rPr>
-              <w:t xml:space="preserve">La gema es un elemento clave en la personalización de joyas y define el estilo del </w:t>
-            </w:r>
-            <w:r>
-              <w:rPr>
-                <w:sz w:val="22"/>
-                <w:szCs w:val="22"/>
-              </w:rPr>
-              <w:lastRenderedPageBreak/>
-              <w:t>anillo</w:t>
+              <w:t>La gema es un elemento clave en la personalización de joyas y define el estilo del anillo</w:t>
             </w:r>
           </w:p>
         </w:tc>
@@ -10977,7 +10993,6 @@
                 <w:sz w:val="22"/>
                 <w:szCs w:val="22"/>
               </w:rPr>
-              <w:lastRenderedPageBreak/>
               <w:t>Origen</w:t>
             </w:r>
           </w:p>
@@ -11040,7 +11055,15 @@
                 <w:sz w:val="22"/>
                 <w:szCs w:val="22"/>
               </w:rPr>
-              <w:t>Criterios de aceptación</w:t>
+              <w:t xml:space="preserve">Criterios de </w:t>
+            </w:r>
+            <w:r>
+              <w:rPr>
+                <w:sz w:val="22"/>
+                <w:szCs w:val="22"/>
+              </w:rPr>
+              <w:lastRenderedPageBreak/>
+              <w:t>aceptación</w:t>
             </w:r>
           </w:p>
         </w:tc>
@@ -11066,6 +11089,7 @@
                 <w:sz w:val="22"/>
                 <w:szCs w:val="22"/>
               </w:rPr>
+              <w:lastRenderedPageBreak/>
               <w:t>El sistema debe mostrar una lista de gemas disponibles.</w:t>
             </w:r>
           </w:p>
@@ -11087,6 +11111,7 @@
                 <w:sz w:val="22"/>
                 <w:szCs w:val="22"/>
               </w:rPr>
+              <w:lastRenderedPageBreak/>
               <w:t>Al seleccionar una gema, la vista previa del anillo debe actualizarse en tiempo real.</w:t>
             </w:r>
           </w:p>
@@ -11134,6 +11159,7 @@
                 <w:sz w:val="22"/>
                 <w:szCs w:val="22"/>
               </w:rPr>
+              <w:lastRenderedPageBreak/>
               <w:t>Prioridad</w:t>
             </w:r>
           </w:p>
@@ -12707,7 +12733,6 @@
                 <w:sz w:val="22"/>
                 <w:szCs w:val="22"/>
               </w:rPr>
-              <w:lastRenderedPageBreak/>
               <w:t>Justificación</w:t>
             </w:r>
           </w:p>
@@ -12813,7 +12838,15 @@
                 <w:sz w:val="22"/>
                 <w:szCs w:val="22"/>
               </w:rPr>
-              <w:t>Criterios de aceptación</w:t>
+              <w:t xml:space="preserve">Criterios de </w:t>
+            </w:r>
+            <w:r>
+              <w:rPr>
+                <w:sz w:val="22"/>
+                <w:szCs w:val="22"/>
+              </w:rPr>
+              <w:lastRenderedPageBreak/>
+              <w:t>aceptación</w:t>
             </w:r>
           </w:p>
         </w:tc>
@@ -12833,6 +12866,7 @@
                 <w:sz w:val="22"/>
                 <w:szCs w:val="22"/>
               </w:rPr>
+              <w:lastRenderedPageBreak/>
               <w:t>Validación visual en el navegador.</w:t>
             </w:r>
           </w:p>
@@ -13820,7 +13854,6 @@
                 <w:sz w:val="22"/>
                 <w:szCs w:val="22"/>
               </w:rPr>
-              <w:lastRenderedPageBreak/>
               <w:t>Descripción</w:t>
             </w:r>
           </w:p>
@@ -13884,7 +13917,15 @@
                 <w:sz w:val="22"/>
                 <w:szCs w:val="22"/>
               </w:rPr>
-              <w:t>Garantiza que los usuarios comprendan las políticas del servicio antes de realizar una solicitud.</w:t>
+              <w:t xml:space="preserve">Garantiza que los usuarios comprendan las políticas del servicio antes de realizar </w:t>
+            </w:r>
+            <w:r>
+              <w:rPr>
+                <w:sz w:val="22"/>
+                <w:szCs w:val="22"/>
+              </w:rPr>
+              <w:lastRenderedPageBreak/>
+              <w:t>una solicitud.</w:t>
             </w:r>
           </w:p>
         </w:tc>
@@ -13907,6 +13948,7 @@
                 <w:sz w:val="22"/>
                 <w:szCs w:val="22"/>
               </w:rPr>
+              <w:lastRenderedPageBreak/>
               <w:t>Origen</w:t>
             </w:r>
           </w:p>
@@ -14426,7 +14468,17 @@
                 <w:sz w:val="22"/>
                 <w:szCs w:val="22"/>
               </w:rPr>
-              <w:t>UC-011 Revisar progreso del pedido</w:t>
+              <w:t xml:space="preserve">UC-011 Revisar progreso del </w:t>
+            </w:r>
+            <w:proofErr w:type="gramStart"/>
+            <w:r>
+              <w:rPr>
+                <w:b/>
+                <w:bCs/>
+                <w:sz w:val="22"/>
+                <w:szCs w:val="22"/>
+              </w:rPr>
+              <w:t>pedido</w:t>
             </w:r>
             <w:r>
               <w:rPr>
@@ -14442,6 +14494,7 @@
               </w:rPr>
               <w:t>.</w:t>
             </w:r>
+            <w:proofErr w:type="gramEnd"/>
           </w:p>
         </w:tc>
       </w:tr>
@@ -14948,7 +15001,6 @@
                 <w:sz w:val="22"/>
                 <w:szCs w:val="22"/>
               </w:rPr>
-              <w:lastRenderedPageBreak/>
               <w:t>ID</w:t>
             </w:r>
           </w:p>
@@ -15044,6 +15096,7 @@
                 <w:sz w:val="22"/>
                 <w:szCs w:val="22"/>
               </w:rPr>
+              <w:lastRenderedPageBreak/>
               <w:t>Justificación</w:t>
             </w:r>
           </w:p>
@@ -15928,8 +15981,17 @@
                 <w:sz w:val="22"/>
                 <w:szCs w:val="22"/>
               </w:rPr>
-              <w:t>, permitiendo rotación y zoom</w:t>
-            </w:r>
+              <w:t xml:space="preserve">, permitiendo rotación y </w:t>
+            </w:r>
+            <w:proofErr w:type="gramStart"/>
+            <w:r>
+              <w:rPr>
+                <w:sz w:val="22"/>
+                <w:szCs w:val="22"/>
+              </w:rPr>
+              <w:t>zoom</w:t>
+            </w:r>
+            <w:proofErr w:type="gramEnd"/>
           </w:p>
           <w:p>
             <w:pPr>
@@ -16307,7 +16369,15 @@
                 <w:sz w:val="22"/>
                 <w:szCs w:val="22"/>
               </w:rPr>
-              <w:t>Si la imagen aún no está disponible, el sistema debe indicarlo.</w:t>
+              <w:t xml:space="preserve">Si la imagen aún no está disponible, el sistema debe </w:t>
+            </w:r>
+            <w:proofErr w:type="gramStart"/>
+            <w:r>
+              <w:rPr>
+                <w:sz w:val="22"/>
+                <w:szCs w:val="22"/>
+              </w:rPr>
+              <w:t>indicarlo.</w:t>
             </w:r>
             <w:r>
               <w:rPr>
@@ -16316,6 +16386,7 @@
               </w:rPr>
               <w:t>.</w:t>
             </w:r>
+            <w:proofErr w:type="gramEnd"/>
           </w:p>
         </w:tc>
       </w:tr>
@@ -16654,7 +16725,6 @@
                 <w:sz w:val="22"/>
                 <w:szCs w:val="22"/>
               </w:rPr>
-              <w:lastRenderedPageBreak/>
               <w:t>Si el usuario intenta cancelar después de esta etapa, el sistema debe rechazar la solicitud.</w:t>
             </w:r>
           </w:p>
@@ -16675,7 +16745,15 @@
                 <w:sz w:val="22"/>
                 <w:szCs w:val="22"/>
               </w:rPr>
-              <w:t>El sistema debe mostrar un mensaje de confirmación antes de cancelar el pedido.</w:t>
+              <w:t xml:space="preserve">El sistema debe mostrar un mensaje de confirmación antes de cancelar el </w:t>
+            </w:r>
+            <w:r>
+              <w:rPr>
+                <w:sz w:val="22"/>
+                <w:szCs w:val="22"/>
+              </w:rPr>
+              <w:lastRenderedPageBreak/>
+              <w:t>pedido.</w:t>
             </w:r>
           </w:p>
         </w:tc>
@@ -17595,7 +17673,6 @@
                 <w:sz w:val="22"/>
                 <w:szCs w:val="22"/>
               </w:rPr>
-              <w:lastRenderedPageBreak/>
               <w:t>ID</w:t>
             </w:r>
           </w:p>
@@ -17741,6 +17818,7 @@
                 <w:sz w:val="22"/>
                 <w:szCs w:val="22"/>
               </w:rPr>
+              <w:lastRenderedPageBreak/>
               <w:t>Justificación</w:t>
             </w:r>
           </w:p>
@@ -18954,7 +19032,6 @@
                 <w:sz w:val="22"/>
                 <w:szCs w:val="22"/>
               </w:rPr>
-              <w:lastRenderedPageBreak/>
               <w:t>Si el archivo es incompatible, el sistema debe notificarlo.</w:t>
             </w:r>
           </w:p>
@@ -18981,7 +19058,6 @@
                 <w:sz w:val="22"/>
                 <w:szCs w:val="22"/>
               </w:rPr>
-              <w:lastRenderedPageBreak/>
               <w:t>Prioridad</w:t>
             </w:r>
           </w:p>
@@ -19043,6 +19119,7 @@
                 <w:sz w:val="22"/>
                 <w:szCs w:val="22"/>
               </w:rPr>
+              <w:lastRenderedPageBreak/>
               <w:t>ID</w:t>
             </w:r>
           </w:p>
@@ -20272,7 +20349,6 @@
                 <w:sz w:val="22"/>
                 <w:szCs w:val="22"/>
               </w:rPr>
-              <w:lastRenderedPageBreak/>
               <w:t>Criterios de aceptación</w:t>
             </w:r>
           </w:p>
@@ -20364,6 +20440,7 @@
                 <w:sz w:val="22"/>
                 <w:szCs w:val="22"/>
               </w:rPr>
+              <w:lastRenderedPageBreak/>
               <w:t>Prioridad</w:t>
             </w:r>
           </w:p>
@@ -21272,7 +21349,15 @@
                 <w:sz w:val="22"/>
                 <w:szCs w:val="22"/>
               </w:rPr>
-              <w:t>Caso de uso UC-035 Revisar progreso del pedido.</w:t>
+              <w:t xml:space="preserve">Caso de uso UC-035 Revisar progreso del </w:t>
+            </w:r>
+            <w:proofErr w:type="gramStart"/>
+            <w:r>
+              <w:rPr>
+                <w:sz w:val="22"/>
+                <w:szCs w:val="22"/>
+              </w:rPr>
+              <w:t>pedido.</w:t>
             </w:r>
             <w:r>
               <w:rPr>
@@ -21281,6 +21366,7 @@
               </w:rPr>
               <w:t>.</w:t>
             </w:r>
+            <w:proofErr w:type="gramEnd"/>
           </w:p>
         </w:tc>
       </w:tr>
@@ -21529,15 +21615,7 @@
                 <w:sz w:val="22"/>
                 <w:szCs w:val="22"/>
               </w:rPr>
-              <w:t xml:space="preserve">El sistema debe notificar al diseñador cuando el administrador le asigne un nuevo </w:t>
-            </w:r>
-            <w:r>
-              <w:rPr>
-                <w:sz w:val="22"/>
-                <w:szCs w:val="22"/>
-              </w:rPr>
-              <w:lastRenderedPageBreak/>
-              <w:t>pedido.</w:t>
+              <w:t>El sistema debe notificar al diseñador cuando el administrador le asigne un nuevo pedido.</w:t>
             </w:r>
           </w:p>
         </w:tc>
@@ -21560,7 +21638,6 @@
                 <w:sz w:val="22"/>
                 <w:szCs w:val="22"/>
               </w:rPr>
-              <w:lastRenderedPageBreak/>
               <w:t>Justificación</w:t>
             </w:r>
           </w:p>
@@ -21604,6 +21681,7 @@
                 <w:sz w:val="22"/>
                 <w:szCs w:val="22"/>
               </w:rPr>
+              <w:lastRenderedPageBreak/>
               <w:t>Origen</w:t>
             </w:r>
           </w:p>
@@ -22986,7 +23064,6 @@
                 <w:sz w:val="22"/>
                 <w:szCs w:val="22"/>
               </w:rPr>
-              <w:lastRenderedPageBreak/>
               <w:t>Debe poder seleccionar qué notificaciones desea recibir.</w:t>
             </w:r>
           </w:p>
@@ -23033,7 +23110,6 @@
                 <w:sz w:val="22"/>
                 <w:szCs w:val="22"/>
               </w:rPr>
-              <w:lastRenderedPageBreak/>
               <w:t>Prioridad</w:t>
             </w:r>
           </w:p>
@@ -24175,8 +24251,9 @@
                 <w:sz w:val="22"/>
                 <w:szCs w:val="22"/>
               </w:rPr>
-              <w:t>Exportar reportes en formato PDF y CSV</w:t>
-            </w:r>
+              <w:t xml:space="preserve">Exportar reportes en formato PDF y </w:t>
+            </w:r>
+            <w:proofErr w:type="spellStart"/>
             <w:r>
               <w:rPr>
                 <w:b/>
@@ -24184,8 +24261,18 @@
                 <w:sz w:val="22"/>
                 <w:szCs w:val="22"/>
               </w:rPr>
+              <w:t>CSV</w:t>
+            </w:r>
+            <w:r>
+              <w:rPr>
+                <w:b/>
+                <w:bCs/>
+                <w:sz w:val="22"/>
+                <w:szCs w:val="22"/>
+              </w:rPr>
               <w:t>usuario</w:t>
             </w:r>
+            <w:proofErr w:type="spellEnd"/>
           </w:p>
         </w:tc>
       </w:tr>
@@ -24384,7 +24471,6 @@
                 <w:sz w:val="22"/>
                 <w:szCs w:val="22"/>
               </w:rPr>
-              <w:lastRenderedPageBreak/>
               <w:t>El archivo generado debe contener toda la información solicitada por el administrador.</w:t>
             </w:r>
           </w:p>
@@ -24473,10 +24559,19 @@
           <w:sz w:val="22"/>
           <w:szCs w:val="22"/>
         </w:rPr>
-        <w:t>Data Requirements</w:t>
+        <w:t xml:space="preserve">Data </w:t>
+      </w:r>
+      <w:proofErr w:type="spellStart"/>
+      <w:r>
+        <w:rPr>
+          <w:sz w:val="22"/>
+          <w:szCs w:val="22"/>
+        </w:rPr>
+        <w:t>Requirements</w:t>
       </w:r>
       <w:bookmarkEnd w:id="47"/>
       <w:bookmarkEnd w:id="55"/>
+      <w:proofErr w:type="spellEnd"/>
     </w:p>
     <w:p>
       <w:pPr>
@@ -24506,15 +24601,33 @@
       </w:pPr>
       <w:bookmarkStart w:id="56" w:name="_Toc352609396"/>
       <w:bookmarkStart w:id="57" w:name="_Toc191146806"/>
-      <w:r>
-        <w:rPr>
-          <w:sz w:val="22"/>
-          <w:szCs w:val="22"/>
-        </w:rPr>
-        <w:t>Logical Data Model</w:t>
+      <w:proofErr w:type="spellStart"/>
+      <w:r>
+        <w:rPr>
+          <w:sz w:val="22"/>
+          <w:szCs w:val="22"/>
+        </w:rPr>
+        <w:t>Logical</w:t>
+      </w:r>
+      <w:proofErr w:type="spellEnd"/>
+      <w:r>
+        <w:rPr>
+          <w:sz w:val="22"/>
+          <w:szCs w:val="22"/>
+        </w:rPr>
+        <w:t xml:space="preserve"> Data </w:t>
+      </w:r>
+      <w:proofErr w:type="spellStart"/>
+      <w:r>
+        <w:rPr>
+          <w:sz w:val="22"/>
+          <w:szCs w:val="22"/>
+        </w:rPr>
+        <w:t>Model</w:t>
       </w:r>
       <w:bookmarkEnd w:id="56"/>
       <w:bookmarkEnd w:id="57"/>
+      <w:proofErr w:type="spellEnd"/>
     </w:p>
     <w:p>
       <w:pPr>
@@ -24531,7 +24644,25 @@
           <w:szCs w:val="22"/>
           <w:lang w:val="en-US"/>
         </w:rPr>
-        <w:t xml:space="preserve">&lt;A data model is a visual representation of the data objects and collections the system will process and the relationships between them. Include a data model for the business operations being addressed by the system, or a logical representation for the data that the system itself will manipulate. Data models are most commonly created </w:t>
+        <w:t xml:space="preserve">&lt;A data model is a visual representation of the data objects and collections the system will process and the relationships between them. Include a data model for the business operations being addressed by the system, or a logical representation for the data that the system itself will manipulate. Data models are </w:t>
+      </w:r>
+      <w:proofErr w:type="gramStart"/>
+      <w:r>
+        <w:rPr>
+          <w:rFonts w:ascii="Times New Roman" w:hAnsi="Times New Roman"/>
+          <w:szCs w:val="22"/>
+          <w:lang w:val="en-US"/>
+        </w:rPr>
+        <w:t>most commonly created</w:t>
+      </w:r>
+      <w:proofErr w:type="gramEnd"/>
+      <w:r>
+        <w:rPr>
+          <w:rFonts w:ascii="Times New Roman" w:hAnsi="Times New Roman"/>
+          <w:szCs w:val="22"/>
+          <w:lang w:val="en-US"/>
+        </w:rPr>
+        <w:t xml:space="preserve"> </w:t>
       </w:r>
       <w:r>
         <w:rPr>
@@ -24565,10 +24696,19 @@
           <w:sz w:val="22"/>
           <w:szCs w:val="22"/>
         </w:rPr>
-        <w:t>Data Dictionary</w:t>
+        <w:t xml:space="preserve">Data </w:t>
+      </w:r>
+      <w:proofErr w:type="spellStart"/>
+      <w:r>
+        <w:rPr>
+          <w:sz w:val="22"/>
+          <w:szCs w:val="22"/>
+        </w:rPr>
+        <w:t>Dictionary</w:t>
       </w:r>
       <w:bookmarkEnd w:id="58"/>
       <w:bookmarkEnd w:id="59"/>
+      <w:proofErr w:type="spellEnd"/>
     </w:p>
     <w:p>
       <w:pPr>
@@ -24586,12 +24726,133 @@
         </w:rPr>
         <w:t xml:space="preserve">&lt;The data dictionary defines the composition of data structures and the meaning, data type, length, format, and allowed values for the data elements that make up those structures. In many cases, you're better off storing the data dictionary as a separate artifact, rather than embedding it in the middle of an SRS. </w:t>
       </w:r>
+      <w:proofErr w:type="spellStart"/>
       <w:r>
         <w:rPr>
           <w:rFonts w:ascii="Times New Roman" w:hAnsi="Times New Roman"/>
           <w:szCs w:val="22"/>
         </w:rPr>
-        <w:t>That also increases its reusability potential in other projects.&gt;</w:t>
+        <w:t>That</w:t>
+      </w:r>
+      <w:proofErr w:type="spellEnd"/>
+      <w:r>
+        <w:rPr>
+          <w:rFonts w:ascii="Times New Roman" w:hAnsi="Times New Roman"/>
+          <w:szCs w:val="22"/>
+        </w:rPr>
+        <w:t xml:space="preserve"> </w:t>
+      </w:r>
+      <w:proofErr w:type="spellStart"/>
+      <w:r>
+        <w:rPr>
+          <w:rFonts w:ascii="Times New Roman" w:hAnsi="Times New Roman"/>
+          <w:szCs w:val="22"/>
+        </w:rPr>
+        <w:t>also</w:t>
+      </w:r>
+      <w:proofErr w:type="spellEnd"/>
+      <w:r>
+        <w:rPr>
+          <w:rFonts w:ascii="Times New Roman" w:hAnsi="Times New Roman"/>
+          <w:szCs w:val="22"/>
+        </w:rPr>
+        <w:t xml:space="preserve"> </w:t>
+      </w:r>
+      <w:proofErr w:type="spellStart"/>
+      <w:r>
+        <w:rPr>
+          <w:rFonts w:ascii="Times New Roman" w:hAnsi="Times New Roman"/>
+          <w:szCs w:val="22"/>
+        </w:rPr>
+        <w:t>increases</w:t>
+      </w:r>
+      <w:proofErr w:type="spellEnd"/>
+      <w:r>
+        <w:rPr>
+          <w:rFonts w:ascii="Times New Roman" w:hAnsi="Times New Roman"/>
+          <w:szCs w:val="22"/>
+        </w:rPr>
+        <w:t xml:space="preserve"> </w:t>
+      </w:r>
+      <w:proofErr w:type="spellStart"/>
+      <w:r>
+        <w:rPr>
+          <w:rFonts w:ascii="Times New Roman" w:hAnsi="Times New Roman"/>
+          <w:szCs w:val="22"/>
+        </w:rPr>
+        <w:t>its</w:t>
+      </w:r>
+      <w:proofErr w:type="spellEnd"/>
+      <w:r>
+        <w:rPr>
+          <w:rFonts w:ascii="Times New Roman" w:hAnsi="Times New Roman"/>
+          <w:szCs w:val="22"/>
+        </w:rPr>
+        <w:t xml:space="preserve"> </w:t>
+      </w:r>
+      <w:proofErr w:type="spellStart"/>
+      <w:r>
+        <w:rPr>
+          <w:rFonts w:ascii="Times New Roman" w:hAnsi="Times New Roman"/>
+          <w:szCs w:val="22"/>
+        </w:rPr>
+        <w:t>reusability</w:t>
+      </w:r>
+      <w:proofErr w:type="spellEnd"/>
+      <w:r>
+        <w:rPr>
+          <w:rFonts w:ascii="Times New Roman" w:hAnsi="Times New Roman"/>
+          <w:szCs w:val="22"/>
+        </w:rPr>
+        <w:t xml:space="preserve"> </w:t>
+      </w:r>
+      <w:proofErr w:type="spellStart"/>
+      <w:r>
+        <w:rPr>
+          <w:rFonts w:ascii="Times New Roman" w:hAnsi="Times New Roman"/>
+          <w:szCs w:val="22"/>
+        </w:rPr>
+        <w:t>potential</w:t>
+      </w:r>
+      <w:proofErr w:type="spellEnd"/>
+      <w:r>
+        <w:rPr>
+          <w:rFonts w:ascii="Times New Roman" w:hAnsi="Times New Roman"/>
+          <w:szCs w:val="22"/>
+        </w:rPr>
+        <w:t xml:space="preserve"> in </w:t>
+      </w:r>
+      <w:proofErr w:type="spellStart"/>
+      <w:r>
+        <w:rPr>
+          <w:rFonts w:ascii="Times New Roman" w:hAnsi="Times New Roman"/>
+          <w:szCs w:val="22"/>
+        </w:rPr>
+        <w:t>other</w:t>
+      </w:r>
+      <w:proofErr w:type="spellEnd"/>
+      <w:r>
+        <w:rPr>
+          <w:rFonts w:ascii="Times New Roman" w:hAnsi="Times New Roman"/>
+          <w:szCs w:val="22"/>
+        </w:rPr>
+        <w:t xml:space="preserve"> </w:t>
+      </w:r>
+      <w:proofErr w:type="spellStart"/>
+      <w:r>
+        <w:rPr>
+          <w:rFonts w:ascii="Times New Roman" w:hAnsi="Times New Roman"/>
+          <w:szCs w:val="22"/>
+        </w:rPr>
+        <w:t>projects</w:t>
+      </w:r>
+      <w:proofErr w:type="spellEnd"/>
+      <w:r>
+        <w:rPr>
+          <w:rFonts w:ascii="Times New Roman" w:hAnsi="Times New Roman"/>
+          <w:szCs w:val="22"/>
+        </w:rPr>
+        <w:t>.&gt;</w:t>
       </w:r>
     </w:p>
     <w:p>
@@ -24604,6 +24865,7 @@
       </w:pPr>
       <w:bookmarkStart w:id="60" w:name="_Toc352609398"/>
       <w:bookmarkStart w:id="61" w:name="_Toc191146808"/>
+      <w:proofErr w:type="spellStart"/>
       <w:r>
         <w:rPr>
           <w:sz w:val="22"/>
@@ -24613,6 +24875,7 @@
       </w:r>
       <w:bookmarkEnd w:id="60"/>
       <w:bookmarkEnd w:id="61"/>
+      <w:proofErr w:type="spellEnd"/>
     </w:p>
     <w:p>
       <w:pPr>
@@ -24629,7 +24892,43 @@
           <w:szCs w:val="22"/>
           <w:lang w:val="en-US"/>
         </w:rPr>
-        <w:t>&lt;If your application will generate any reports, identify them here and describe their characteristics. If a report must conform to a specific predefined layout you can specify that here as a constraint, perhaps with an example. Otherwise, focus on the logical descriptions of the report content, sort sequence, totaling levels, and so forth</w:t>
+        <w:t xml:space="preserve">&lt;If your application will generate any reports, identify them here and describe their characteristics. If a report must conform to a specific predefined </w:t>
+      </w:r>
+      <w:proofErr w:type="gramStart"/>
+      <w:r>
+        <w:rPr>
+          <w:rFonts w:ascii="Times New Roman" w:hAnsi="Times New Roman"/>
+          <w:szCs w:val="22"/>
+          <w:lang w:val="en-US"/>
+        </w:rPr>
+        <w:t>layout</w:t>
+      </w:r>
+      <w:proofErr w:type="gramEnd"/>
+      <w:r>
+        <w:rPr>
+          <w:rFonts w:ascii="Times New Roman" w:hAnsi="Times New Roman"/>
+          <w:szCs w:val="22"/>
+          <w:lang w:val="en-US"/>
+        </w:rPr>
+        <w:t xml:space="preserve"> you can specify that here as a constraint, perhaps with an example. Otherwise, focus on the logical descriptions of the report content, sort sequence, </w:t>
+      </w:r>
+      <w:proofErr w:type="gramStart"/>
+      <w:r>
+        <w:rPr>
+          <w:rFonts w:ascii="Times New Roman" w:hAnsi="Times New Roman"/>
+          <w:szCs w:val="22"/>
+          <w:lang w:val="en-US"/>
+        </w:rPr>
+        <w:t>totaling</w:t>
+      </w:r>
+      <w:proofErr w:type="gramEnd"/>
+      <w:r>
+        <w:rPr>
+          <w:rFonts w:ascii="Times New Roman" w:hAnsi="Times New Roman"/>
+          <w:szCs w:val="22"/>
+          <w:lang w:val="en-US"/>
+        </w:rPr>
+        <w:t xml:space="preserve"> levels, and so forth</w:t>
       </w:r>
       <w:r>
         <w:rPr>
@@ -24730,16 +25029,50 @@
       </w:pPr>
       <w:bookmarkStart w:id="64" w:name="_Toc352609400"/>
       <w:bookmarkStart w:id="65" w:name="_Toc191146810"/>
-      <w:r>
-        <w:rPr>
-          <w:sz w:val="22"/>
-          <w:szCs w:val="22"/>
-        </w:rPr>
-        <w:t>External Interface Requirements</w:t>
+      <w:proofErr w:type="spellStart"/>
+      <w:r>
+        <w:rPr>
+          <w:sz w:val="22"/>
+          <w:szCs w:val="22"/>
+        </w:rPr>
+        <w:t>External</w:t>
+      </w:r>
+      <w:proofErr w:type="spellEnd"/>
+      <w:r>
+        <w:rPr>
+          <w:sz w:val="22"/>
+          <w:szCs w:val="22"/>
+        </w:rPr>
+        <w:t xml:space="preserve"> </w:t>
+      </w:r>
+      <w:proofErr w:type="gramStart"/>
+      <w:r>
+        <w:rPr>
+          <w:sz w:val="22"/>
+          <w:szCs w:val="22"/>
+        </w:rPr>
+        <w:t>Interface</w:t>
+      </w:r>
+      <w:proofErr w:type="gramEnd"/>
+      <w:r>
+        <w:rPr>
+          <w:sz w:val="22"/>
+          <w:szCs w:val="22"/>
+        </w:rPr>
+        <w:t xml:space="preserve"> </w:t>
+      </w:r>
+      <w:proofErr w:type="spellStart"/>
+      <w:r>
+        <w:rPr>
+          <w:sz w:val="22"/>
+          <w:szCs w:val="22"/>
+        </w:rPr>
+        <w:t>Requirements</w:t>
       </w:r>
       <w:bookmarkEnd w:id="30"/>
       <w:bookmarkEnd w:id="64"/>
       <w:bookmarkEnd w:id="65"/>
+      <w:proofErr w:type="spellEnd"/>
     </w:p>
     <w:p>
       <w:pPr>
@@ -24769,12 +25102,21 @@
       </w:pPr>
       <w:bookmarkStart w:id="66" w:name="_Toc352609401"/>
       <w:bookmarkStart w:id="67" w:name="_Toc191146811"/>
-      <w:r>
-        <w:rPr>
-          <w:sz w:val="22"/>
-          <w:szCs w:val="22"/>
-        </w:rPr>
-        <w:t>User Interfaces</w:t>
+      <w:proofErr w:type="spellStart"/>
+      <w:r>
+        <w:rPr>
+          <w:sz w:val="22"/>
+          <w:szCs w:val="22"/>
+        </w:rPr>
+        <w:t>User</w:t>
+      </w:r>
+      <w:proofErr w:type="spellEnd"/>
+      <w:r>
+        <w:rPr>
+          <w:sz w:val="22"/>
+          <w:szCs w:val="22"/>
+        </w:rPr>
+        <w:t xml:space="preserve"> Interfaces</w:t>
       </w:r>
       <w:bookmarkEnd w:id="66"/>
       <w:bookmarkEnd w:id="67"/>
@@ -24794,16 +25136,34 @@
           <w:szCs w:val="22"/>
           <w:lang w:val="en-US"/>
         </w:rPr>
-        <w:t xml:space="preserve">&lt;Describe the logical characteristics of each interface between the software product and the users. This may include sample screen images, any GUI standards or product family style guides that are to be followed, </w:t>
-      </w:r>
+        <w:t xml:space="preserve">&lt;Describe the logical characteristics of each interface between the software product and the users. This may include sample screen images, </w:t>
+      </w:r>
+      <w:proofErr w:type="gramStart"/>
       <w:r>
         <w:rPr>
           <w:rFonts w:ascii="Times New Roman" w:hAnsi="Times New Roman"/>
           <w:szCs w:val="22"/>
           <w:lang w:val="en-US"/>
         </w:rPr>
+        <w:t>any GUI</w:t>
+      </w:r>
+      <w:proofErr w:type="gramEnd"/>
+      <w:r>
+        <w:rPr>
+          <w:rFonts w:ascii="Times New Roman" w:hAnsi="Times New Roman"/>
+          <w:szCs w:val="22"/>
+          <w:lang w:val="en-US"/>
+        </w:rPr>
+        <w:t xml:space="preserve"> standards or product family style guides that are to be followed, screen layout constraints, standard buttons and functions (e.g., help) that will appear on every screen, keyboard shortcuts, error message display standards, and so on. Define the software components for which a </w:t>
+      </w:r>
+      <w:r>
+        <w:rPr>
+          <w:rFonts w:ascii="Times New Roman" w:hAnsi="Times New Roman"/>
+          <w:szCs w:val="22"/>
+          <w:lang w:val="en-US"/>
+        </w:rPr>
         <w:lastRenderedPageBreak/>
-        <w:t>screen layout constraints, standard buttons and functions (e.g., help) that will appear on every screen, keyboard shortcuts, error message display standards, and so on. Define the software components for which a user interface is needed. Details of the user interface design should be documented in a separate user interface specification.&gt;</w:t>
+        <w:t>user interface is needed. Details of the user interface design should be documented in a separate user interface specification.&gt;</w:t>
       </w:r>
     </w:p>
     <w:p>
@@ -24929,12 +25289,21 @@
       </w:pPr>
       <w:bookmarkStart w:id="75" w:name="_Toc352609404"/>
       <w:bookmarkStart w:id="76" w:name="_Toc191146814"/>
-      <w:r>
-        <w:rPr>
-          <w:sz w:val="22"/>
-          <w:szCs w:val="22"/>
-        </w:rPr>
-        <w:t>Communications Interfaces</w:t>
+      <w:proofErr w:type="spellStart"/>
+      <w:r>
+        <w:rPr>
+          <w:sz w:val="22"/>
+          <w:szCs w:val="22"/>
+        </w:rPr>
+        <w:t>Communications</w:t>
+      </w:r>
+      <w:proofErr w:type="spellEnd"/>
+      <w:r>
+        <w:rPr>
+          <w:sz w:val="22"/>
+          <w:szCs w:val="22"/>
+        </w:rPr>
+        <w:t xml:space="preserve"> Interfaces</w:t>
       </w:r>
       <w:bookmarkEnd w:id="74"/>
       <w:bookmarkEnd w:id="75"/>
@@ -24963,7 +25332,25 @@
           <w:szCs w:val="22"/>
           <w:lang w:val="en-US"/>
         </w:rPr>
-        <w:t>State the requirements for any communication functions the product will use, including e-mail, Web browser, network protocols, and electronic forms. Define any pertinent message formatting. Specify communication security or encryption issues, data transfer rates, handshaking, and synchronization mechanisms. State any constraints around these interfaces, such as whether e-mail attachments are acceptable or not.</w:t>
+        <w:t xml:space="preserve">State the </w:t>
+      </w:r>
+      <w:proofErr w:type="gramStart"/>
+      <w:r>
+        <w:rPr>
+          <w:rFonts w:ascii="Times New Roman" w:hAnsi="Times New Roman"/>
+          <w:szCs w:val="22"/>
+          <w:lang w:val="en-US"/>
+        </w:rPr>
+        <w:t>requirements</w:t>
+      </w:r>
+      <w:proofErr w:type="gramEnd"/>
+      <w:r>
+        <w:rPr>
+          <w:rFonts w:ascii="Times New Roman" w:hAnsi="Times New Roman"/>
+          <w:szCs w:val="22"/>
+          <w:lang w:val="en-US"/>
+        </w:rPr>
+        <w:t xml:space="preserve"> for any communication functions the product will use, including e-mail, Web browser, network protocols, and electronic forms. Define any pertinent message formatting. Specify communication security or encryption issues, data transfer rates, handshaking, and synchronization mechanisms. State any constraints around these interfaces, such as whether e-mail attachments are acceptable or not.</w:t>
       </w:r>
       <w:r>
         <w:rPr>
@@ -25285,11 +25672,7 @@
           </w:tcPr>
           <w:p>
             <w:r>
-              <w:t xml:space="preserve">La plataforma debe cumplir con el estándar WCAG 2.1 nivel AA para garantizar la accesibilidad a usuarios con discapacidades visuales y </w:t>
-            </w:r>
-            <w:r>
-              <w:lastRenderedPageBreak/>
-              <w:t>motoras. Esto incluye compatibilidad con lectores de pantalla y navegación mediante teclado.</w:t>
+              <w:t>La plataforma debe cumplir con el estándar WCAG 2.1 nivel AA para garantizar la accesibilidad a usuarios con discapacidades visuales y motoras. Esto incluye compatibilidad con lectores de pantalla y navegación mediante teclado.</w:t>
             </w:r>
           </w:p>
         </w:tc>
@@ -25348,7 +25731,15 @@
           </w:tcPr>
           <w:p>
             <w:r>
-              <w:t>Normativas de accesibilidad y requerimientos de stakeholders.</w:t>
+              <w:t xml:space="preserve">Normativas de accesibilidad y requerimientos de </w:t>
+            </w:r>
+            <w:proofErr w:type="spellStart"/>
+            <w:r>
+              <w:t>stakeholders</w:t>
+            </w:r>
+            <w:proofErr w:type="spellEnd"/>
+            <w:r>
+              <w:t>.</w:t>
             </w:r>
           </w:p>
         </w:tc>
@@ -25927,11 +26318,16 @@
           </w:tcPr>
           <w:p>
             <w:r>
-              <w:t>Proteger la privacidad y evitar filtraciones de datos.</w:t>
+              <w:t xml:space="preserve">Proteger la privacidad y evitar filtraciones de </w:t>
+            </w:r>
+            <w:proofErr w:type="gramStart"/>
+            <w:r>
+              <w:t>datos.</w:t>
             </w:r>
             <w:r>
               <w:t>.</w:t>
             </w:r>
+            <w:proofErr w:type="gramEnd"/>
           </w:p>
         </w:tc>
       </w:tr>
@@ -26961,7 +27357,15 @@
           </w:tcPr>
           <w:p>
             <w:r>
-              <w:t>Requisito de stakeholders y análisis de necesidades del usuario.</w:t>
+              <w:t xml:space="preserve">Requisito de </w:t>
+            </w:r>
+            <w:proofErr w:type="spellStart"/>
+            <w:r>
+              <w:t>stakeholders</w:t>
+            </w:r>
+            <w:proofErr w:type="spellEnd"/>
+            <w:r>
+              <w:t xml:space="preserve"> y análisis de necesidades del usuario.</w:t>
             </w:r>
           </w:p>
         </w:tc>
@@ -27017,15 +27421,49 @@
       <w:bookmarkStart w:id="84" w:name="_Toc191146821"/>
       <w:bookmarkStart w:id="85" w:name="_Toc439994695"/>
       <w:bookmarkEnd w:id="77"/>
-      <w:r>
-        <w:rPr>
-          <w:sz w:val="22"/>
-          <w:szCs w:val="22"/>
-        </w:rPr>
-        <w:t>Internationalization and Localization Requirements</w:t>
+      <w:proofErr w:type="spellStart"/>
+      <w:r>
+        <w:rPr>
+          <w:sz w:val="22"/>
+          <w:szCs w:val="22"/>
+        </w:rPr>
+        <w:t>Internationalization</w:t>
+      </w:r>
+      <w:proofErr w:type="spellEnd"/>
+      <w:r>
+        <w:rPr>
+          <w:sz w:val="22"/>
+          <w:szCs w:val="22"/>
+        </w:rPr>
+        <w:t xml:space="preserve"> and </w:t>
+      </w:r>
+      <w:proofErr w:type="spellStart"/>
+      <w:r>
+        <w:rPr>
+          <w:sz w:val="22"/>
+          <w:szCs w:val="22"/>
+        </w:rPr>
+        <w:t>Localization</w:t>
+      </w:r>
+      <w:proofErr w:type="spellEnd"/>
+      <w:r>
+        <w:rPr>
+          <w:sz w:val="22"/>
+          <w:szCs w:val="22"/>
+        </w:rPr>
+        <w:t xml:space="preserve"> </w:t>
+      </w:r>
+      <w:proofErr w:type="spellStart"/>
+      <w:r>
+        <w:rPr>
+          <w:sz w:val="22"/>
+          <w:szCs w:val="22"/>
+        </w:rPr>
+        <w:t>Requirements</w:t>
       </w:r>
       <w:bookmarkEnd w:id="83"/>
       <w:bookmarkEnd w:id="84"/>
+      <w:proofErr w:type="spellEnd"/>
     </w:p>
     <w:p>
       <w:pPr>
@@ -27064,16 +27502,34 @@
       </w:pPr>
       <w:bookmarkStart w:id="86" w:name="_Toc352609412"/>
       <w:bookmarkStart w:id="87" w:name="_Toc191146822"/>
-      <w:r>
-        <w:rPr>
-          <w:sz w:val="22"/>
-          <w:szCs w:val="22"/>
-        </w:rPr>
-        <w:t>Other Requirements</w:t>
+      <w:proofErr w:type="spellStart"/>
+      <w:r>
+        <w:rPr>
+          <w:sz w:val="22"/>
+          <w:szCs w:val="22"/>
+        </w:rPr>
+        <w:t>Other</w:t>
+      </w:r>
+      <w:proofErr w:type="spellEnd"/>
+      <w:r>
+        <w:rPr>
+          <w:sz w:val="22"/>
+          <w:szCs w:val="22"/>
+        </w:rPr>
+        <w:t xml:space="preserve"> </w:t>
+      </w:r>
+      <w:proofErr w:type="spellStart"/>
+      <w:r>
+        <w:rPr>
+          <w:sz w:val="22"/>
+          <w:szCs w:val="22"/>
+        </w:rPr>
+        <w:t>Requirements</w:t>
       </w:r>
       <w:bookmarkEnd w:id="85"/>
       <w:bookmarkEnd w:id="86"/>
       <w:bookmarkEnd w:id="87"/>
+      <w:proofErr w:type="spellEnd"/>
     </w:p>
     <w:p>
       <w:pPr>
@@ -27097,7 +27553,43 @@
           <w:szCs w:val="22"/>
           <w:lang w:val="en-US"/>
         </w:rPr>
-        <w:t xml:space="preserve">Examples are: legal, regulatory or financial compliance, and standards requirements; requirements for product installation, configuration, startup, and shutdown; and logging, monitoring and audit trail requirements. Instead of just combining these all under "Other," add any new sections to the template that are pertinent to your project. Omit this section if all your requirements are accommodated in other sections. </w:t>
+        <w:t xml:space="preserve">Examples </w:t>
+      </w:r>
+      <w:proofErr w:type="gramStart"/>
+      <w:r>
+        <w:rPr>
+          <w:rFonts w:ascii="Times New Roman" w:hAnsi="Times New Roman"/>
+          <w:szCs w:val="22"/>
+          <w:lang w:val="en-US"/>
+        </w:rPr>
+        <w:t>are:</w:t>
+      </w:r>
+      <w:proofErr w:type="gramEnd"/>
+      <w:r>
+        <w:rPr>
+          <w:rFonts w:ascii="Times New Roman" w:hAnsi="Times New Roman"/>
+          <w:szCs w:val="22"/>
+          <w:lang w:val="en-US"/>
+        </w:rPr>
+        <w:t xml:space="preserve"> legal, regulatory or financial compliance, and standards requirements; requirements for product installation, configuration, startup, and shutdown; and logging, monitoring and audit trail requirements. Instead of just combining </w:t>
+      </w:r>
+      <w:proofErr w:type="gramStart"/>
+      <w:r>
+        <w:rPr>
+          <w:rFonts w:ascii="Times New Roman" w:hAnsi="Times New Roman"/>
+          <w:szCs w:val="22"/>
+          <w:lang w:val="en-US"/>
+        </w:rPr>
+        <w:t>these all</w:t>
+      </w:r>
+      <w:proofErr w:type="gramEnd"/>
+      <w:r>
+        <w:rPr>
+          <w:rFonts w:ascii="Times New Roman" w:hAnsi="Times New Roman"/>
+          <w:szCs w:val="22"/>
+          <w:lang w:val="en-US"/>
+        </w:rPr>
+        <w:t xml:space="preserve"> under "Other," add any new sections to the template that are pertinent to your project. Omit this section if all your requirements are accommodated in other sections. </w:t>
       </w:r>
       <w:r>
         <w:rPr>
@@ -27116,6 +27608,7 @@
         </w:rPr>
       </w:pPr>
       <w:bookmarkStart w:id="88" w:name="_Toc191146823"/>
+      <w:proofErr w:type="spellStart"/>
       <w:r>
         <w:rPr>
           <w:sz w:val="22"/>
@@ -27124,6 +27617,7 @@
         <w:t>Glossary</w:t>
       </w:r>
       <w:bookmarkEnd w:id="88"/>
+      <w:proofErr w:type="spellEnd"/>
     </w:p>
     <w:p>
       <w:pPr>
@@ -27168,14 +27662,32 @@
         </w:rPr>
       </w:pPr>
       <w:bookmarkStart w:id="89" w:name="_Toc191146824"/>
-      <w:r>
-        <w:rPr>
-          <w:sz w:val="22"/>
-          <w:szCs w:val="22"/>
-        </w:rPr>
-        <w:t>Analysis Models</w:t>
+      <w:proofErr w:type="spellStart"/>
+      <w:r>
+        <w:rPr>
+          <w:sz w:val="22"/>
+          <w:szCs w:val="22"/>
+        </w:rPr>
+        <w:t>Analysis</w:t>
+      </w:r>
+      <w:proofErr w:type="spellEnd"/>
+      <w:r>
+        <w:rPr>
+          <w:sz w:val="22"/>
+          <w:szCs w:val="22"/>
+        </w:rPr>
+        <w:t xml:space="preserve"> </w:t>
+      </w:r>
+      <w:proofErr w:type="spellStart"/>
+      <w:r>
+        <w:rPr>
+          <w:sz w:val="22"/>
+          <w:szCs w:val="22"/>
+        </w:rPr>
+        <w:t>Models</w:t>
       </w:r>
       <w:bookmarkEnd w:id="89"/>
+      <w:proofErr w:type="spellEnd"/>
     </w:p>
     <w:p>
       <w:pPr>
@@ -27266,7 +27778,21 @@
       <w:rPr>
         <w:lang w:val="en-US"/>
       </w:rPr>
-      <w:t>Copyright © 2023 by Karl Wiegers and Seilevel Partners LP. Permission is granted to use and modify.</w:t>
+      <w:t xml:space="preserve">Copyright © 2023 by Karl Wiegers and </w:t>
+    </w:r>
+    <w:proofErr w:type="spellStart"/>
+    <w:r>
+      <w:rPr>
+        <w:lang w:val="en-US"/>
+      </w:rPr>
+      <w:t>Seilevel</w:t>
+    </w:r>
+    <w:proofErr w:type="spellEnd"/>
+    <w:r>
+      <w:rPr>
+        <w:lang w:val="en-US"/>
+      </w:rPr>
+      <w:t xml:space="preserve"> Partners LP. Permission is granted to use and modify.</w:t>
     </w:r>
   </w:p>
 </w:ftr>
@@ -27285,7 +27811,21 @@
       <w:rPr>
         <w:lang w:val="en-US"/>
       </w:rPr>
-      <w:t>Copyright © 2023 by Karl Wiegers and Seilevel Partners LP. Permission is granted to use and modify.</w:t>
+      <w:t xml:space="preserve">Copyright © 2023 by Karl Wiegers and </w:t>
+    </w:r>
+    <w:proofErr w:type="spellStart"/>
+    <w:r>
+      <w:rPr>
+        <w:lang w:val="en-US"/>
+      </w:rPr>
+      <w:t>Seilevel</w:t>
+    </w:r>
+    <w:proofErr w:type="spellEnd"/>
+    <w:r>
+      <w:rPr>
+        <w:lang w:val="en-US"/>
+      </w:rPr>
+      <w:t xml:space="preserve"> Partners LP. Permission is granted to use and modify.</w:t>
     </w:r>
   </w:p>
 </w:ftr>
@@ -27375,8 +27915,16 @@
       <w:rPr>
         <w:lang w:val="en-US"/>
       </w:rPr>
-      <w:t>ii</w:t>
+      <w:t>i</w:t>
     </w:r>
+    <w:proofErr w:type="spellStart"/>
+    <w:r>
+      <w:rPr>
+        <w:lang w:val="en-US"/>
+      </w:rPr>
+      <w:t>i</w:t>
+    </w:r>
+    <w:proofErr w:type="spellEnd"/>
     <w:r>
       <w:fldChar w:fldCharType="end"/>
     </w:r>
@@ -33237,6 +33785,7 @@
   <w:style w:type="character" w:default="1" w:styleId="Fuentedeprrafopredeter">
     <w:name w:val="Default Paragraph Font"/>
     <w:uiPriority w:val="1"/>
+    <w:semiHidden/>
     <w:unhideWhenUsed/>
   </w:style>
   <w:style w:type="table" w:default="1" w:styleId="Tablanormal">

</xml_diff>

<commit_message>
SRS Y BASE DATOS
</commit_message>
<xml_diff>
--- a/Trimestre 2/4. Formato Software Requirements Specification (SRS).docx
+++ b/Trimestre 2/4. Formato Software Requirements Specification (SRS).docx
@@ -17199,18 +17199,8 @@
                 <w:sz w:val="22"/>
                 <w:szCs w:val="22"/>
               </w:rPr>
-              <w:t xml:space="preserve">, permitiendo rotación y </w:t>
-            </w:r>
-            <w:proofErr w:type="gramStart"/>
-            <w:r>
-              <w:rPr>
-                <w:color w:val="000000"/>
-                <w:sz w:val="22"/>
-                <w:szCs w:val="22"/>
-              </w:rPr>
-              <w:t>zoom</w:t>
-            </w:r>
-            <w:proofErr w:type="gramEnd"/>
+              <w:t>, permitiendo rotación y zoom</w:t>
+            </w:r>
           </w:p>
           <w:p>
             <w:pPr>
@@ -17736,9 +17726,18 @@
           <w:sz w:val="22"/>
           <w:szCs w:val="22"/>
         </w:rPr>
-        <w:t>Módulo: Catálogo</w:t>
+        <w:t xml:space="preserve">Módulo: </w:t>
       </w:r>
       <w:bookmarkEnd w:id="39"/>
+      <w:proofErr w:type="spellStart"/>
+      <w:r>
+        <w:rPr>
+          <w:sz w:val="22"/>
+          <w:szCs w:val="22"/>
+        </w:rPr>
+        <w:t>Inspiracion</w:t>
+      </w:r>
+      <w:proofErr w:type="spellEnd"/>
     </w:p>
     <w:p>
       <w:pPr>
@@ -24819,23 +24818,7 @@
           <w:sz w:val="22"/>
           <w:szCs w:val="22"/>
         </w:rPr>
-        <w:t xml:space="preserve"> </w:t>
-      </w:r>
-      <w:proofErr w:type="gramStart"/>
-      <w:r>
-        <w:rPr>
-          <w:sz w:val="22"/>
-          <w:szCs w:val="22"/>
-        </w:rPr>
-        <w:t>Interface</w:t>
-      </w:r>
-      <w:proofErr w:type="gramEnd"/>
-      <w:r>
-        <w:rPr>
-          <w:sz w:val="22"/>
-          <w:szCs w:val="22"/>
-        </w:rPr>
-        <w:t xml:space="preserve"> </w:t>
+        <w:t xml:space="preserve"> Interface </w:t>
       </w:r>
       <w:proofErr w:type="spellStart"/>
       <w:r>

</xml_diff>